<commit_message>
atualizado detalhamento de casos de uso: Artigo
</commit_message>
<xml_diff>
--- a/PROJETO_INTEGRADOR_III.docx
+++ b/PROJETO_INTEGRADOR_III.docx
@@ -657,7 +657,7 @@
       <w:pPr>
         <w:numPr>
           <w:ilvl w:val="1"/>
-          <w:numId w:val="2"/>
+          <w:numId w:val="3"/>
         </w:numPr>
         <w:ind w:left="0" w:firstLine="0"/>
         <w:jc w:val="both"/>
@@ -806,12 +806,12 @@
           <wp:inline distB="114300" distT="114300" distL="114300" distR="114300">
             <wp:extent cx="5582285" cy="3721100"/>
             <wp:effectExtent b="0" l="0" r="0" t="0"/>
-            <wp:docPr id="21" name="image7.jpg"/>
+            <wp:docPr id="30" name="image2.jpg"/>
             <a:graphic>
               <a:graphicData uri="http://schemas.openxmlformats.org/drawingml/2006/picture">
                 <pic:pic>
                   <pic:nvPicPr>
-                    <pic:cNvPr id="0" name="image7.jpg"/>
+                    <pic:cNvPr id="0" name="image2.jpg"/>
                     <pic:cNvPicPr preferRelativeResize="0"/>
                   </pic:nvPicPr>
                   <pic:blipFill>
@@ -905,7 +905,7 @@
       <w:pPr>
         <w:numPr>
           <w:ilvl w:val="1"/>
-          <w:numId w:val="2"/>
+          <w:numId w:val="3"/>
         </w:numPr>
         <w:ind w:left="0" w:firstLine="0"/>
         <w:jc w:val="both"/>
@@ -1028,12 +1028,12 @@
           <wp:inline distB="0" distT="0" distL="114300" distR="114300">
             <wp:extent cx="5570855" cy="2527935"/>
             <wp:effectExtent b="0" l="0" r="0" t="0"/>
-            <wp:docPr descr="Sem título" id="22" name="image2.png"/>
+            <wp:docPr descr="Sem título" id="31" name="image5.png"/>
             <a:graphic>
               <a:graphicData uri="http://schemas.openxmlformats.org/drawingml/2006/picture">
                 <pic:pic>
                   <pic:nvPicPr>
-                    <pic:cNvPr descr="Sem título" id="0" name="image2.png"/>
+                    <pic:cNvPr descr="Sem título" id="0" name="image5.png"/>
                     <pic:cNvPicPr preferRelativeResize="0"/>
                   </pic:nvPicPr>
                   <pic:blipFill>
@@ -1128,7 +1128,7 @@
       <w:pPr>
         <w:numPr>
           <w:ilvl w:val="1"/>
-          <w:numId w:val="2"/>
+          <w:numId w:val="3"/>
         </w:numPr>
         <w:ind w:left="0" w:firstLine="0"/>
         <w:jc w:val="both"/>
@@ -1325,17 +1325,17 @@
             <wp:extent cx="5582285" cy="4324350"/>
             <wp:effectExtent b="0" l="0" r="0" t="0"/>
             <wp:wrapSquare wrapText="bothSides" distB="114300" distT="114300" distL="114300" distR="114300"/>
-            <wp:docPr id="27" name="image4.png"/>
+            <wp:docPr id="35" name="image3.png"/>
             <a:graphic>
               <a:graphicData uri="http://schemas.openxmlformats.org/drawingml/2006/picture">
                 <pic:pic>
                   <pic:nvPicPr>
-                    <pic:cNvPr id="0" name="image4.png"/>
+                    <pic:cNvPr id="0" name="image3.png"/>
                     <pic:cNvPicPr preferRelativeResize="0"/>
                   </pic:nvPicPr>
                   <pic:blipFill>
                     <a:blip r:embed="rId9"/>
-                    <a:srcRect b="10628" l="0" r="0" t="0"/>
+                    <a:srcRect b="10627" l="0" r="0" t="0"/>
                     <a:stretch>
                       <a:fillRect/>
                     </a:stretch>
@@ -1392,7 +1392,7 @@
       <w:pPr>
         <w:numPr>
           <w:ilvl w:val="1"/>
-          <w:numId w:val="2"/>
+          <w:numId w:val="3"/>
         </w:numPr>
         <w:ind w:left="0" w:firstLine="0"/>
         <w:jc w:val="both"/>
@@ -1508,7 +1508,7 @@
       <w:pPr>
         <w:numPr>
           <w:ilvl w:val="0"/>
-          <w:numId w:val="3"/>
+          <w:numId w:val="4"/>
         </w:numPr>
         <w:spacing w:line="360" w:lineRule="auto"/>
         <w:ind w:left="420" w:hanging="360"/>
@@ -1533,7 +1533,7 @@
       <w:pPr>
         <w:numPr>
           <w:ilvl w:val="0"/>
-          <w:numId w:val="3"/>
+          <w:numId w:val="4"/>
         </w:numPr>
         <w:spacing w:line="360" w:lineRule="auto"/>
         <w:ind w:left="420" w:hanging="360"/>
@@ -1558,7 +1558,7 @@
       <w:pPr>
         <w:numPr>
           <w:ilvl w:val="0"/>
-          <w:numId w:val="3"/>
+          <w:numId w:val="4"/>
         </w:numPr>
         <w:spacing w:line="360" w:lineRule="auto"/>
         <w:ind w:left="420" w:hanging="360"/>
@@ -1589,7 +1589,7 @@
       <w:pPr>
         <w:numPr>
           <w:ilvl w:val="0"/>
-          <w:numId w:val="3"/>
+          <w:numId w:val="4"/>
         </w:numPr>
         <w:spacing w:line="360" w:lineRule="auto"/>
         <w:ind w:left="420" w:hanging="360"/>
@@ -1620,7 +1620,7 @@
       <w:pPr>
         <w:numPr>
           <w:ilvl w:val="0"/>
-          <w:numId w:val="3"/>
+          <w:numId w:val="4"/>
         </w:numPr>
         <w:spacing w:line="360" w:lineRule="auto"/>
         <w:ind w:left="420" w:hanging="360"/>
@@ -1651,7 +1651,7 @@
       <w:pPr>
         <w:numPr>
           <w:ilvl w:val="0"/>
-          <w:numId w:val="3"/>
+          <w:numId w:val="4"/>
         </w:numPr>
         <w:spacing w:line="360" w:lineRule="auto"/>
         <w:ind w:left="420" w:hanging="360"/>
@@ -5522,7 +5522,7 @@
       <w:pPr>
         <w:numPr>
           <w:ilvl w:val="1"/>
-          <w:numId w:val="2"/>
+          <w:numId w:val="3"/>
         </w:numPr>
         <w:ind w:left="0" w:firstLine="0"/>
         <w:jc w:val="both"/>
@@ -5623,7 +5623,7 @@
       <w:pPr>
         <w:numPr>
           <w:ilvl w:val="0"/>
-          <w:numId w:val="4"/>
+          <w:numId w:val="1"/>
         </w:numPr>
         <w:spacing w:line="360" w:lineRule="auto"/>
         <w:ind w:left="420" w:hanging="360"/>
@@ -5648,7 +5648,7 @@
       <w:pPr>
         <w:numPr>
           <w:ilvl w:val="0"/>
-          <w:numId w:val="4"/>
+          <w:numId w:val="1"/>
         </w:numPr>
         <w:spacing w:line="360" w:lineRule="auto"/>
         <w:ind w:left="420" w:hanging="360"/>
@@ -6350,7 +6350,7 @@
       <w:pPr>
         <w:numPr>
           <w:ilvl w:val="1"/>
-          <w:numId w:val="2"/>
+          <w:numId w:val="3"/>
         </w:numPr>
         <w:ind w:left="0" w:firstLine="0"/>
         <w:jc w:val="both"/>
@@ -8128,7 +8128,7 @@
       <w:pPr>
         <w:numPr>
           <w:ilvl w:val="1"/>
-          <w:numId w:val="2"/>
+          <w:numId w:val="3"/>
         </w:numPr>
         <w:ind w:left="0" w:firstLine="0"/>
         <w:jc w:val="both"/>
@@ -8202,7 +8202,7 @@
           <wp:anchor allowOverlap="1" behindDoc="0" distB="0" distT="0" distL="114300" distR="114300" hidden="0" layoutInCell="1" locked="0" relativeHeight="0" simplePos="0">
             <wp:simplePos x="0" y="0"/>
             <wp:positionH relativeFrom="column">
-              <wp:posOffset>104776</wp:posOffset>
+              <wp:posOffset>104777</wp:posOffset>
             </wp:positionH>
             <wp:positionV relativeFrom="paragraph">
               <wp:posOffset>171450</wp:posOffset>
@@ -8210,12 +8210,12 @@
             <wp:extent cx="5570220" cy="2466340"/>
             <wp:effectExtent b="0" l="0" r="0" t="0"/>
             <wp:wrapSquare wrapText="bothSides" distB="0" distT="0" distL="114300" distR="114300"/>
-            <wp:docPr descr="SharedScreenshot" id="26" name="image5.jpg"/>
+            <wp:docPr descr="SharedScreenshot" id="34" name="image4.jpg"/>
             <a:graphic>
               <a:graphicData uri="http://schemas.openxmlformats.org/drawingml/2006/picture">
                 <pic:pic>
                   <pic:nvPicPr>
-                    <pic:cNvPr descr="SharedScreenshot" id="0" name="image5.jpg"/>
+                    <pic:cNvPr descr="SharedScreenshot" id="0" name="image4.jpg"/>
                     <pic:cNvPicPr preferRelativeResize="0"/>
                   </pic:nvPicPr>
                   <pic:blipFill>
@@ -8300,7 +8300,7 @@
       <w:pPr>
         <w:numPr>
           <w:ilvl w:val="1"/>
-          <w:numId w:val="2"/>
+          <w:numId w:val="3"/>
         </w:numPr>
         <w:ind w:left="0" w:firstLine="0"/>
         <w:jc w:val="both"/>
@@ -8449,23 +8449,15 @@
       </w:pPr>
       <w:r>
         <w:rPr>
-          <w:rtl w:val="0"/>
-        </w:rPr>
-      </w:r>
-      <w:r>
+          <w:rFonts w:ascii="Arial" w:cs="Arial" w:eastAsia="Arial" w:hAnsi="Arial"/>
+          <w:sz w:val="20"/>
+          <w:szCs w:val="20"/>
+        </w:rPr>
         <w:drawing>
-          <wp:anchor allowOverlap="1" behindDoc="0" distB="114300" distT="114300" distL="114300" distR="114300" hidden="0" layoutInCell="1" locked="0" relativeHeight="0" simplePos="0">
-            <wp:simplePos x="0" y="0"/>
-            <wp:positionH relativeFrom="column">
-              <wp:posOffset>-9524</wp:posOffset>
-            </wp:positionH>
-            <wp:positionV relativeFrom="paragraph">
-              <wp:posOffset>171450</wp:posOffset>
-            </wp:positionV>
-            <wp:extent cx="5582285" cy="3175000"/>
+          <wp:inline distB="114300" distT="114300" distL="114300" distR="114300">
+            <wp:extent cx="5582285" cy="2082800"/>
             <wp:effectExtent b="0" l="0" r="0" t="0"/>
-            <wp:wrapSquare wrapText="bothSides" distB="114300" distT="114300" distL="114300" distR="114300"/>
-            <wp:docPr id="23" name="image1.jpg"/>
+            <wp:docPr id="29" name="image1.jpg"/>
             <a:graphic>
               <a:graphicData uri="http://schemas.openxmlformats.org/drawingml/2006/picture">
                 <pic:pic>
@@ -8483,7 +8475,7 @@
                   <pic:spPr>
                     <a:xfrm>
                       <a:off x="0" y="0"/>
-                      <a:ext cx="5582285" cy="3175000"/>
+                      <a:ext cx="5582285" cy="2082800"/>
                     </a:xfrm>
                     <a:prstGeom prst="rect"/>
                     <a:ln/>
@@ -8491,8 +8483,13 @@
                 </pic:pic>
               </a:graphicData>
             </a:graphic>
-          </wp:anchor>
+          </wp:inline>
         </w:drawing>
+      </w:r>
+      <w:r>
+        <w:rPr>
+          <w:rtl w:val="0"/>
+        </w:rPr>
       </w:r>
     </w:p>
     <w:p>
@@ -8521,8 +8518,6 @@
           <w:szCs w:val="20"/>
         </w:rPr>
       </w:pPr>
-      <w:bookmarkStart w:colFirst="0" w:colLast="0" w:name="_heading=h.gjdgxs" w:id="1"/>
-      <w:bookmarkEnd w:id="1"/>
       <w:r>
         <w:rPr>
           <w:rFonts w:ascii="Arial" w:cs="Arial" w:eastAsia="Arial" w:hAnsi="Arial"/>
@@ -8571,7 +8566,7 @@
       <w:pPr>
         <w:numPr>
           <w:ilvl w:val="1"/>
-          <w:numId w:val="2"/>
+          <w:numId w:val="3"/>
         </w:numPr>
         <w:ind w:left="0" w:firstLine="0"/>
         <w:jc w:val="both"/>
@@ -8763,7 +8758,7 @@
       <w:pPr>
         <w:numPr>
           <w:ilvl w:val="0"/>
-          <w:numId w:val="1"/>
+          <w:numId w:val="2"/>
         </w:numPr>
         <w:spacing w:line="360" w:lineRule="auto"/>
         <w:ind w:left="720" w:hanging="360"/>
@@ -8794,7 +8789,7 @@
       <w:pPr>
         <w:numPr>
           <w:ilvl w:val="0"/>
-          <w:numId w:val="1"/>
+          <w:numId w:val="2"/>
         </w:numPr>
         <w:spacing w:line="360" w:lineRule="auto"/>
         <w:ind w:left="720" w:hanging="360"/>
@@ -8825,7 +8820,7 @@
       <w:pPr>
         <w:numPr>
           <w:ilvl w:val="0"/>
-          <w:numId w:val="1"/>
+          <w:numId w:val="2"/>
         </w:numPr>
         <w:spacing w:line="360" w:lineRule="auto"/>
         <w:ind w:left="720" w:hanging="360"/>
@@ -8856,7 +8851,7 @@
       <w:pPr>
         <w:numPr>
           <w:ilvl w:val="0"/>
-          <w:numId w:val="1"/>
+          <w:numId w:val="2"/>
         </w:numPr>
         <w:spacing w:line="360" w:lineRule="auto"/>
         <w:ind w:left="720" w:hanging="360"/>
@@ -8887,7 +8882,7 @@
       <w:pPr>
         <w:numPr>
           <w:ilvl w:val="0"/>
-          <w:numId w:val="1"/>
+          <w:numId w:val="2"/>
         </w:numPr>
         <w:spacing w:line="360" w:lineRule="auto"/>
         <w:ind w:left="720" w:hanging="360"/>
@@ -8918,7 +8913,7 @@
       <w:pPr>
         <w:numPr>
           <w:ilvl w:val="0"/>
-          <w:numId w:val="1"/>
+          <w:numId w:val="2"/>
         </w:numPr>
         <w:spacing w:line="360" w:lineRule="auto"/>
         <w:ind w:left="720" w:hanging="360"/>
@@ -8949,7 +8944,7 @@
       <w:pPr>
         <w:numPr>
           <w:ilvl w:val="0"/>
-          <w:numId w:val="1"/>
+          <w:numId w:val="2"/>
         </w:numPr>
         <w:spacing w:line="360" w:lineRule="auto"/>
         <w:ind w:left="720" w:hanging="360"/>
@@ -8980,7 +8975,7 @@
       <w:pPr>
         <w:numPr>
           <w:ilvl w:val="0"/>
-          <w:numId w:val="1"/>
+          <w:numId w:val="2"/>
         </w:numPr>
         <w:spacing w:line="360" w:lineRule="auto"/>
         <w:ind w:left="720" w:hanging="360"/>
@@ -9135,14 +9130,26 @@
                 <w:szCs w:val="22"/>
                 <w:rtl w:val="0"/>
               </w:rPr>
-              <w:t xml:space="preserve">Criando uma corrida</w:t>
+              <w:t xml:space="preserve">Cri</w:t>
+            </w:r>
+            <w:r>
+              <w:rPr>
+                <w:rFonts w:ascii="Arial" w:cs="Arial" w:eastAsia="Arial" w:hAnsi="Arial"/>
+                <w:rtl w:val="0"/>
+              </w:rPr>
+              <w:t xml:space="preserve">ar Campeonato</w:t>
+            </w:r>
+            <w:r>
+              <w:rPr>
+                <w:rtl w:val="0"/>
+              </w:rPr>
             </w:r>
           </w:p>
         </w:tc>
       </w:tr>
       <w:tr>
         <w:trPr>
-          <w:trHeight w:val="611" w:hRule="atLeast"/>
+          <w:trHeight w:val="780" w:hRule="atLeast"/>
         </w:trPr>
         <w:tc>
           <w:tcPr>
@@ -9240,7 +9247,23 @@
                 <w:szCs w:val="22"/>
                 <w:rtl w:val="0"/>
               </w:rPr>
-              <w:t xml:space="preserve">O piloto cria uma corrida em um kartódromo de sua escolha.</w:t>
+              <w:t xml:space="preserve">O piloto ADM cria um</w:t>
+            </w:r>
+            <w:r>
+              <w:rPr>
+                <w:rFonts w:ascii="Arial" w:cs="Arial" w:eastAsia="Arial" w:hAnsi="Arial"/>
+                <w:rtl w:val="0"/>
+              </w:rPr>
+              <w:t xml:space="preserve"> campeonato</w:t>
+            </w:r>
+            <w:r>
+              <w:rPr>
+                <w:rFonts w:ascii="Arial" w:cs="Arial" w:eastAsia="Arial" w:hAnsi="Arial"/>
+                <w:sz w:val="22"/>
+                <w:szCs w:val="22"/>
+                <w:rtl w:val="0"/>
+              </w:rPr>
+              <w:t xml:space="preserve"> em um kartódromo de sua escolha.</w:t>
             </w:r>
           </w:p>
         </w:tc>
@@ -9251,6 +9274,107 @@
         </w:trPr>
         <w:tc>
           <w:tcPr>
+            <w:tcBorders>
+              <w:top w:color="000000" w:space="0" w:sz="8" w:val="single"/>
+              <w:left w:color="000000" w:space="0" w:sz="8" w:val="single"/>
+              <w:bottom w:color="000000" w:space="0" w:sz="8" w:val="single"/>
+              <w:right w:color="000000" w:space="0" w:sz="4" w:val="single"/>
+            </w:tcBorders>
+            <w:shd w:fill="ffffff" w:val="clear"/>
+            <w:tcMar>
+              <w:top w:w="100.0" w:type="dxa"/>
+              <w:left w:w="100.0" w:type="dxa"/>
+              <w:bottom w:w="100.0" w:type="dxa"/>
+              <w:right w:w="100.0" w:type="dxa"/>
+            </w:tcMar>
+            <w:vAlign w:val="top"/>
+          </w:tcPr>
+          <w:p>
+            <w:pPr>
+              <w:widowControl w:val="0"/>
+              <w:jc w:val="both"/>
+              <w:rPr>
+                <w:rFonts w:ascii="Arial" w:cs="Arial" w:eastAsia="Arial" w:hAnsi="Arial"/>
+                <w:b w:val="1"/>
+                <w:sz w:val="22"/>
+                <w:szCs w:val="22"/>
+              </w:rPr>
+            </w:pPr>
+            <w:r>
+              <w:rPr>
+                <w:rFonts w:ascii="Arial" w:cs="Arial" w:eastAsia="Arial" w:hAnsi="Arial"/>
+                <w:b w:val="1"/>
+                <w:rtl w:val="0"/>
+              </w:rPr>
+              <w:t xml:space="preserve">Ator</w:t>
+            </w:r>
+            <w:r>
+              <w:rPr>
+                <w:rtl w:val="0"/>
+              </w:rPr>
+            </w:r>
+          </w:p>
+        </w:tc>
+        <w:tc>
+          <w:tcPr>
+            <w:tcBorders>
+              <w:top w:color="000000" w:space="0" w:sz="8" w:val="single"/>
+              <w:left w:color="000000" w:space="0" w:sz="8" w:val="single"/>
+              <w:bottom w:color="000000" w:space="0" w:sz="8" w:val="single"/>
+              <w:right w:color="000000" w:space="0" w:sz="4" w:val="single"/>
+            </w:tcBorders>
+            <w:shd w:fill="ffffff" w:val="clear"/>
+            <w:tcMar>
+              <w:top w:w="100.0" w:type="dxa"/>
+              <w:left w:w="100.0" w:type="dxa"/>
+              <w:bottom w:w="100.0" w:type="dxa"/>
+              <w:right w:w="100.0" w:type="dxa"/>
+            </w:tcMar>
+            <w:vAlign w:val="top"/>
+          </w:tcPr>
+          <w:p>
+            <w:pPr>
+              <w:keepNext w:val="0"/>
+              <w:keepLines w:val="0"/>
+              <w:widowControl w:val="0"/>
+              <w:pBdr>
+                <w:top w:space="0" w:sz="0" w:val="nil"/>
+                <w:left w:space="0" w:sz="0" w:val="nil"/>
+                <w:bottom w:space="0" w:sz="0" w:val="nil"/>
+                <w:right w:space="0" w:sz="0" w:val="nil"/>
+                <w:between w:space="0" w:sz="0" w:val="nil"/>
+              </w:pBdr>
+              <w:shd w:fill="auto" w:val="clear"/>
+              <w:spacing w:after="0" w:before="0" w:line="276" w:lineRule="auto"/>
+              <w:ind w:left="0" w:right="0" w:firstLine="0"/>
+              <w:jc w:val="left"/>
+              <w:rPr>
+                <w:rFonts w:ascii="Arial" w:cs="Arial" w:eastAsia="Arial" w:hAnsi="Arial"/>
+                <w:sz w:val="22"/>
+                <w:szCs w:val="22"/>
+              </w:rPr>
+            </w:pPr>
+            <w:r>
+              <w:rPr>
+                <w:rFonts w:ascii="Arial" w:cs="Arial" w:eastAsia="Arial" w:hAnsi="Arial"/>
+                <w:rtl w:val="0"/>
+              </w:rPr>
+              <w:t xml:space="preserve">O Piloto ADM</w:t>
+            </w:r>
+            <w:r>
+              <w:rPr>
+                <w:rtl w:val="0"/>
+              </w:rPr>
+            </w:r>
+          </w:p>
+        </w:tc>
+      </w:tr>
+      <w:tr>
+        <w:trPr>
+          <w:trHeight w:val="151" w:hRule="atLeast"/>
+        </w:trPr>
+        <w:tc>
+          <w:tcPr>
             <w:gridSpan w:val="2"/>
             <w:tcBorders>
               <w:top w:color="000000" w:space="0" w:sz="8" w:val="single"/>
@@ -9418,27 +9542,35 @@
                 <w:szCs w:val="22"/>
                 <w:rtl w:val="0"/>
               </w:rPr>
-              <w:t xml:space="preserve">Caso o dia escolhido pelo piloto não for um dia da semana aberto pelo o kartódromo ou nesse dia já possuir uma corrida, a corrida não pode ser criada.</w:t>
-            </w:r>
-          </w:p>
-          <w:p>
-            <w:pPr>
-              <w:spacing w:line="360" w:lineRule="auto"/>
-              <w:jc w:val="both"/>
-              <w:rPr>
-                <w:rFonts w:ascii="Arial" w:cs="Arial" w:eastAsia="Arial" w:hAnsi="Arial"/>
-                <w:sz w:val="22"/>
-                <w:szCs w:val="22"/>
-              </w:rPr>
-            </w:pPr>
-            <w:r>
-              <w:rPr>
-                <w:rFonts w:ascii="Arial" w:cs="Arial" w:eastAsia="Arial" w:hAnsi="Arial"/>
-                <w:sz w:val="22"/>
-                <w:szCs w:val="22"/>
-                <w:rtl w:val="0"/>
-              </w:rPr>
-              <w:t xml:space="preserve">Caso o piloto não informar um dos campos para criar a corrida uma janela de mensagem aparece informando de falta de informações.</w:t>
+              <w:t xml:space="preserve">Caso o dia escolhido pelo piloto não for um dia da semana aberto pelo o kartódromo ou nesse dia já possuir uma corrida, a corrida não</w:t>
+            </w:r>
+            <w:r>
+              <w:rPr>
+                <w:rFonts w:ascii="Arial" w:cs="Arial" w:eastAsia="Arial" w:hAnsi="Arial"/>
+                <w:rtl w:val="0"/>
+              </w:rPr>
+              <w:t xml:space="preserve"> vai </w:t>
+            </w:r>
+            <w:r>
+              <w:rPr>
+                <w:rFonts w:ascii="Arial" w:cs="Arial" w:eastAsia="Arial" w:hAnsi="Arial"/>
+                <w:sz w:val="22"/>
+                <w:szCs w:val="22"/>
+                <w:rtl w:val="0"/>
+              </w:rPr>
+              <w:t xml:space="preserve">ser criada</w:t>
+            </w:r>
+            <w:r>
+              <w:rPr>
+                <w:rFonts w:ascii="Arial" w:cs="Arial" w:eastAsia="Arial" w:hAnsi="Arial"/>
+                <w:rtl w:val="0"/>
+              </w:rPr>
+              <w:t xml:space="preserve"> e uma mensagem  de erro ficará visível.</w:t>
+            </w:r>
+            <w:r>
+              <w:rPr>
+                <w:rtl w:val="0"/>
+              </w:rPr>
             </w:r>
           </w:p>
         </w:tc>
@@ -9478,11 +9610,14 @@
               <w:rPr>
                 <w:rFonts w:ascii="Arial" w:cs="Arial" w:eastAsia="Arial" w:hAnsi="Arial"/>
                 <w:b w:val="1"/>
-                <w:sz w:val="22"/>
-                <w:szCs w:val="22"/>
-                <w:rtl w:val="0"/>
-              </w:rPr>
-              <w:t xml:space="preserve">Requisitos Especiais</w:t>
+                <w:rtl w:val="0"/>
+              </w:rPr>
+              <w:t xml:space="preserve">Fluxo de exceção</w:t>
+            </w:r>
+            <w:r>
+              <w:rPr>
+                <w:rtl w:val="0"/>
+              </w:rPr>
             </w:r>
           </w:p>
         </w:tc>
@@ -9505,7 +9640,6 @@
           </w:tcPr>
           <w:p>
             <w:pPr>
-              <w:widowControl w:val="0"/>
               <w:spacing w:line="360" w:lineRule="auto"/>
               <w:jc w:val="both"/>
               <w:rPr>
@@ -9517,11 +9651,14 @@
             <w:r>
               <w:rPr>
                 <w:rFonts w:ascii="Arial" w:cs="Arial" w:eastAsia="Arial" w:hAnsi="Arial"/>
-                <w:sz w:val="22"/>
-                <w:szCs w:val="22"/>
-                <w:rtl w:val="0"/>
-              </w:rPr>
-              <w:t xml:space="preserve">Não possui.</w:t>
+                <w:rtl w:val="0"/>
+              </w:rPr>
+              <w:t xml:space="preserve">Caso o piloto não informar um dos campos para criar a corrida uma janela de mensagem aparece informando de falta de informações.</w:t>
+            </w:r>
+            <w:r>
+              <w:rPr>
+                <w:rtl w:val="0"/>
+              </w:rPr>
             </w:r>
           </w:p>
         </w:tc>
@@ -9833,7 +9970,7 @@
       <w:pPr>
         <w:numPr>
           <w:ilvl w:val="1"/>
-          <w:numId w:val="2"/>
+          <w:numId w:val="3"/>
         </w:numPr>
         <w:ind w:left="0" w:firstLine="0"/>
         <w:jc w:val="both"/>
@@ -9937,8 +10074,83 @@
         <w:jc w:val="both"/>
         <w:rPr>
           <w:rFonts w:ascii="Arial" w:cs="Arial" w:eastAsia="Arial" w:hAnsi="Arial"/>
+          <w:color w:val="ff0000"/>
+        </w:rPr>
+      </w:pPr>
+      <w:r>
+        <w:rPr>
+          <w:rFonts w:ascii="Arial" w:cs="Arial" w:eastAsia="Arial" w:hAnsi="Arial"/>
           <w:sz w:val="20"/>
           <w:szCs w:val="20"/>
+          <w:rtl w:val="0"/>
+        </w:rPr>
+        <w:t xml:space="preserve">TABELA 07: DIAGRAMA DE ENTIDADE-RELACIONAMENTO</w:t>
+      </w:r>
+      <w:r>
+        <w:rPr>
+          <w:rtl w:val="0"/>
+        </w:rPr>
+      </w:r>
+    </w:p>
+    <w:p>
+      <w:pPr>
+        <w:spacing w:line="360" w:lineRule="auto"/>
+        <w:ind w:left="0" w:firstLine="0"/>
+        <w:jc w:val="both"/>
+        <w:rPr>
+          <w:rFonts w:ascii="Arial" w:cs="Arial" w:eastAsia="Arial" w:hAnsi="Arial"/>
+          <w:color w:val="ff0000"/>
+        </w:rPr>
+      </w:pPr>
+      <w:r>
+        <w:rPr>
+          <w:rFonts w:ascii="Arial" w:cs="Arial" w:eastAsia="Arial" w:hAnsi="Arial"/>
+          <w:color w:val="ff0000"/>
+        </w:rPr>
+        <w:drawing>
+          <wp:inline distB="114300" distT="114300" distL="114300" distR="114300">
+            <wp:extent cx="6230303" cy="3514725"/>
+            <wp:effectExtent b="0" l="0" r="0" t="0"/>
+            <wp:docPr id="28" name="image8.jpg"/>
+            <a:graphic>
+              <a:graphicData uri="http://schemas.openxmlformats.org/drawingml/2006/picture">
+                <pic:pic>
+                  <pic:nvPicPr>
+                    <pic:cNvPr id="0" name="image8.jpg"/>
+                    <pic:cNvPicPr preferRelativeResize="0"/>
+                  </pic:nvPicPr>
+                  <pic:blipFill>
+                    <a:blip r:embed="rId12"/>
+                    <a:srcRect b="0" l="0" r="0" t="0"/>
+                    <a:stretch>
+                      <a:fillRect/>
+                    </a:stretch>
+                  </pic:blipFill>
+                  <pic:spPr>
+                    <a:xfrm>
+                      <a:off x="0" y="0"/>
+                      <a:ext cx="6230303" cy="3514725"/>
+                    </a:xfrm>
+                    <a:prstGeom prst="rect"/>
+                    <a:ln/>
+                  </pic:spPr>
+                </pic:pic>
+              </a:graphicData>
+            </a:graphic>
+          </wp:inline>
+        </w:drawing>
+      </w:r>
+      <w:r>
+        <w:rPr>
+          <w:rtl w:val="0"/>
+        </w:rPr>
+      </w:r>
+    </w:p>
+    <w:p>
+      <w:pPr>
+        <w:spacing w:line="360" w:lineRule="auto"/>
+        <w:rPr>
+          <w:rFonts w:ascii="Arial" w:cs="Arial" w:eastAsia="Arial" w:hAnsi="Arial"/>
         </w:rPr>
       </w:pPr>
       <w:r>
@@ -9948,76 +10160,6 @@
           <w:szCs w:val="20"/>
           <w:rtl w:val="0"/>
         </w:rPr>
-        <w:t xml:space="preserve">TABELA 07: DIAGRAMA DE ENTIDADE-RELACIONAMENTO</w:t>
-      </w:r>
-    </w:p>
-    <w:p>
-      <w:pPr>
-        <w:spacing w:line="360" w:lineRule="auto"/>
-        <w:ind w:left="0" w:firstLine="0"/>
-        <w:jc w:val="both"/>
-        <w:rPr>
-          <w:rFonts w:ascii="Arial" w:cs="Arial" w:eastAsia="Arial" w:hAnsi="Arial"/>
-          <w:sz w:val="20"/>
-          <w:szCs w:val="20"/>
-        </w:rPr>
-      </w:pPr>
-      <w:r>
-        <w:rPr>
-          <w:rtl w:val="0"/>
-        </w:rPr>
-      </w:r>
-    </w:p>
-    <w:p>
-      <w:pPr>
-        <w:spacing w:line="360" w:lineRule="auto"/>
-        <w:ind w:left="1440" w:firstLine="720"/>
-        <w:jc w:val="both"/>
-        <w:rPr>
-          <w:rFonts w:ascii="Arial" w:cs="Arial" w:eastAsia="Arial" w:hAnsi="Arial"/>
-          <w:color w:val="ff0000"/>
-        </w:rPr>
-      </w:pPr>
-      <w:r>
-        <w:rPr>
-          <w:rFonts w:ascii="Arial" w:cs="Arial" w:eastAsia="Arial" w:hAnsi="Arial"/>
-          <w:color w:val="ff0000"/>
-          <w:rtl w:val="0"/>
-        </w:rPr>
-        <w:tab/>
-        <w:t xml:space="preserve">img do DER(Bom, acho que essa vai demorar pra ficar na versao final já que pode mudar bastante ainda conforme nos fique desenvolvendo na codificação)</w:t>
-      </w:r>
-    </w:p>
-    <w:p>
-      <w:pPr>
-        <w:spacing w:line="360" w:lineRule="auto"/>
-        <w:ind w:left="1440" w:firstLine="720"/>
-        <w:jc w:val="both"/>
-        <w:rPr>
-          <w:rFonts w:ascii="Arial" w:cs="Arial" w:eastAsia="Arial" w:hAnsi="Arial"/>
-          <w:color w:val="ff0000"/>
-        </w:rPr>
-      </w:pPr>
-      <w:r>
-        <w:rPr>
-          <w:rtl w:val="0"/>
-        </w:rPr>
-      </w:r>
-    </w:p>
-    <w:p>
-      <w:pPr>
-        <w:spacing w:line="360" w:lineRule="auto"/>
-        <w:rPr>
-          <w:rFonts w:ascii="Arial" w:cs="Arial" w:eastAsia="Arial" w:hAnsi="Arial"/>
-        </w:rPr>
-      </w:pPr>
-      <w:r>
-        <w:rPr>
-          <w:rFonts w:ascii="Arial" w:cs="Arial" w:eastAsia="Arial" w:hAnsi="Arial"/>
-          <w:sz w:val="20"/>
-          <w:szCs w:val="20"/>
-          <w:rtl w:val="0"/>
-        </w:rPr>
         <w:t xml:space="preserve">FONTE: OS AUTORES (2020)</w:t>
       </w:r>
       <w:r>
@@ -10044,7 +10186,7 @@
       <w:pPr>
         <w:numPr>
           <w:ilvl w:val="1"/>
-          <w:numId w:val="2"/>
+          <w:numId w:val="3"/>
         </w:numPr>
         <w:ind w:left="0" w:firstLine="0"/>
         <w:jc w:val="both"/>
@@ -10471,7 +10613,7 @@
       <w:pPr>
         <w:numPr>
           <w:ilvl w:val="1"/>
-          <w:numId w:val="2"/>
+          <w:numId w:val="3"/>
         </w:numPr>
         <w:ind w:left="0" w:firstLine="0"/>
         <w:jc w:val="both"/>
@@ -10557,101 +10699,6 @@
           <w:rtl w:val="0"/>
         </w:rPr>
         <w:t xml:space="preserve">As tabelas 09 é referente a tela de inscrição do piloto em um corrida existente do projeto.</w:t>
-      </w:r>
-    </w:p>
-    <w:p>
-      <w:pPr>
-        <w:shd w:fill="ffffff" w:val="clear"/>
-        <w:spacing w:after="100" w:before="100" w:line="360" w:lineRule="auto"/>
-        <w:ind w:firstLine="720"/>
-        <w:jc w:val="both"/>
-        <w:rPr>
-          <w:rFonts w:ascii="Arial" w:cs="Arial" w:eastAsia="Arial" w:hAnsi="Arial"/>
-          <w:color w:val="222222"/>
-          <w:sz w:val="22"/>
-          <w:szCs w:val="22"/>
-        </w:rPr>
-      </w:pPr>
-      <w:r>
-        <w:rPr>
-          <w:rtl w:val="0"/>
-        </w:rPr>
-      </w:r>
-    </w:p>
-    <w:p>
-      <w:pPr>
-        <w:shd w:fill="ffffff" w:val="clear"/>
-        <w:spacing w:after="100" w:before="100" w:line="360" w:lineRule="auto"/>
-        <w:ind w:firstLine="720"/>
-        <w:jc w:val="both"/>
-        <w:rPr>
-          <w:rFonts w:ascii="Arial" w:cs="Arial" w:eastAsia="Arial" w:hAnsi="Arial"/>
-          <w:color w:val="222222"/>
-          <w:sz w:val="22"/>
-          <w:szCs w:val="22"/>
-        </w:rPr>
-      </w:pPr>
-      <w:r>
-        <w:rPr>
-          <w:rtl w:val="0"/>
-        </w:rPr>
-      </w:r>
-    </w:p>
-    <w:p>
-      <w:pPr>
-        <w:shd w:fill="ffffff" w:val="clear"/>
-        <w:spacing w:after="100" w:before="100" w:line="360" w:lineRule="auto"/>
-        <w:ind w:firstLine="720"/>
-        <w:jc w:val="both"/>
-        <w:rPr>
-          <w:rFonts w:ascii="Arial" w:cs="Arial" w:eastAsia="Arial" w:hAnsi="Arial"/>
-          <w:color w:val="222222"/>
-          <w:sz w:val="22"/>
-          <w:szCs w:val="22"/>
-        </w:rPr>
-      </w:pPr>
-      <w:r>
-        <w:rPr>
-          <w:rtl w:val="0"/>
-        </w:rPr>
-      </w:r>
-    </w:p>
-    <w:p>
-      <w:pPr>
-        <w:shd w:fill="ffffff" w:val="clear"/>
-        <w:spacing w:after="100" w:before="100" w:line="360" w:lineRule="auto"/>
-        <w:ind w:firstLine="720"/>
-        <w:jc w:val="both"/>
-        <w:rPr>
-          <w:rFonts w:ascii="Arial" w:cs="Arial" w:eastAsia="Arial" w:hAnsi="Arial"/>
-          <w:color w:val="222222"/>
-          <w:sz w:val="22"/>
-          <w:szCs w:val="22"/>
-        </w:rPr>
-      </w:pPr>
-      <w:r>
-        <w:rPr>
-          <w:rtl w:val="0"/>
-        </w:rPr>
-      </w:r>
-    </w:p>
-    <w:p>
-      <w:pPr>
-        <w:shd w:fill="ffffff" w:val="clear"/>
-        <w:spacing w:after="100" w:before="100" w:line="360" w:lineRule="auto"/>
-        <w:ind w:left="0" w:firstLine="0"/>
-        <w:jc w:val="both"/>
-        <w:rPr>
-          <w:rFonts w:ascii="Arial" w:cs="Arial" w:eastAsia="Arial" w:hAnsi="Arial"/>
-          <w:color w:val="222222"/>
-          <w:sz w:val="22"/>
-          <w:szCs w:val="22"/>
-        </w:rPr>
-      </w:pPr>
-      <w:r>
-        <w:rPr>
-          <w:rtl w:val="0"/>
-        </w:rPr>
       </w:r>
     </w:p>
     <w:p>
@@ -10725,16 +10772,16 @@
           <wp:inline distB="114300" distT="114300" distL="114300" distR="114300">
             <wp:extent cx="5582285" cy="3365500"/>
             <wp:effectExtent b="0" l="0" r="0" t="0"/>
-            <wp:docPr id="25" name="image3.png"/>
+            <wp:docPr id="33" name="image7.png"/>
             <a:graphic>
               <a:graphicData uri="http://schemas.openxmlformats.org/drawingml/2006/picture">
                 <pic:pic>
                   <pic:nvPicPr>
-                    <pic:cNvPr id="0" name="image3.png"/>
+                    <pic:cNvPr id="0" name="image7.png"/>
                     <pic:cNvPicPr preferRelativeResize="0"/>
                   </pic:nvPicPr>
                   <pic:blipFill>
-                    <a:blip r:embed="rId12"/>
+                    <a:blip r:embed="rId13"/>
                     <a:srcRect b="0" l="0" r="0" t="0"/>
                     <a:stretch>
                       <a:fillRect/>
@@ -11507,12 +11554,12 @@
       </w:r>
     </w:p>
     <w:sectPr>
-      <w:headerReference r:id="rId13" w:type="default"/>
-      <w:headerReference r:id="rId14" w:type="first"/>
-      <w:headerReference r:id="rId15" w:type="even"/>
-      <w:footerReference r:id="rId16" w:type="default"/>
-      <w:footerReference r:id="rId17" w:type="first"/>
-      <w:footerReference r:id="rId18" w:type="even"/>
+      <w:headerReference r:id="rId14" w:type="default"/>
+      <w:headerReference r:id="rId15" w:type="first"/>
+      <w:headerReference r:id="rId16" w:type="even"/>
+      <w:footerReference r:id="rId17" w:type="default"/>
+      <w:footerReference r:id="rId18" w:type="first"/>
+      <w:footerReference r:id="rId19" w:type="even"/>
       <w:pgSz w:h="16838" w:w="11906"/>
       <w:pgMar w:bottom="1418" w:top="1701" w:left="1701" w:right="1418" w:header="709" w:footer="709"/>
       <w:pgNumType w:start="1"/>
@@ -11545,14 +11592,14 @@
       <w:ind w:left="0" w:right="0" w:firstLine="0"/>
       <w:jc w:val="left"/>
       <w:rPr>
-        <w:rFonts w:ascii="Arial" w:cs="Arial" w:eastAsia="Arial" w:hAnsi="Arial"/>
+        <w:rFonts w:ascii="Times New Roman" w:cs="Times New Roman" w:eastAsia="Times New Roman" w:hAnsi="Times New Roman"/>
         <w:b w:val="0"/>
         <w:i w:val="0"/>
         <w:smallCaps w:val="0"/>
         <w:strike w:val="0"/>
         <w:color w:val="000000"/>
-        <w:sz w:val="18"/>
-        <w:szCs w:val="18"/>
+        <w:sz w:val="24"/>
+        <w:szCs w:val="24"/>
         <w:u w:val="none"/>
         <w:shd w:fill="auto" w:val="clear"/>
         <w:vertAlign w:val="baseline"/>
@@ -11575,7 +11622,7 @@
       </w:rPr>
       <w:t xml:space="preserve">ISSN: 2316-2317 </w:t>
       <w:tab/>
-      <w:t xml:space="preserve">                                Revista Eletrônica Multidisciplinar - UNIFACEAR                                  </w:t>
+      <w:t xml:space="preserve">                                Revista Eletrônica Multidisciplinar - FACEAR                                  </w:t>
     </w:r>
     <w:r>
       <w:rPr>
@@ -11623,14 +11670,14 @@
       <w:ind w:left="0" w:right="0" w:firstLine="0"/>
       <w:jc w:val="left"/>
       <w:rPr>
-        <w:rFonts w:ascii="Arial" w:cs="Arial" w:eastAsia="Arial" w:hAnsi="Arial"/>
+        <w:rFonts w:ascii="Times New Roman" w:cs="Times New Roman" w:eastAsia="Times New Roman" w:hAnsi="Times New Roman"/>
         <w:b w:val="0"/>
         <w:i w:val="0"/>
         <w:smallCaps w:val="0"/>
         <w:strike w:val="0"/>
         <w:color w:val="000000"/>
-        <w:sz w:val="18"/>
-        <w:szCs w:val="18"/>
+        <w:sz w:val="24"/>
+        <w:szCs w:val="24"/>
         <w:u w:val="none"/>
         <w:shd w:fill="auto" w:val="clear"/>
         <w:vertAlign w:val="baseline"/>
@@ -11773,14 +11820,14 @@
       <w:ind w:left="0" w:right="0" w:firstLine="0"/>
       <w:jc w:val="left"/>
       <w:rPr>
-        <w:rFonts w:ascii="Times New Roman" w:cs="Times New Roman" w:eastAsia="Times New Roman" w:hAnsi="Times New Roman"/>
+        <w:rFonts w:ascii="Arial" w:cs="Arial" w:eastAsia="Arial" w:hAnsi="Arial"/>
         <w:b w:val="0"/>
         <w:i w:val="0"/>
         <w:smallCaps w:val="0"/>
         <w:strike w:val="0"/>
         <w:color w:val="000000"/>
-        <w:sz w:val="24"/>
-        <w:szCs w:val="24"/>
+        <w:sz w:val="18"/>
+        <w:szCs w:val="18"/>
         <w:u w:val="none"/>
         <w:shd w:fill="auto" w:val="clear"/>
         <w:vertAlign w:val="baseline"/>
@@ -11803,7 +11850,7 @@
       </w:rPr>
       <w:t xml:space="preserve">ISSN: 2316-2317 </w:t>
       <w:tab/>
-      <w:t xml:space="preserve">                                Revista Eletrônica Multidisciplinar - FACEAR                                  </w:t>
+      <w:t xml:space="preserve">                                Revista Eletrônica Multidisciplinar - UNIFACEAR                                  </w:t>
     </w:r>
     <w:r>
       <w:rPr>
@@ -11851,14 +11898,14 @@
       <w:ind w:left="0" w:right="0" w:firstLine="0"/>
       <w:jc w:val="left"/>
       <w:rPr>
-        <w:rFonts w:ascii="Times New Roman" w:cs="Times New Roman" w:eastAsia="Times New Roman" w:hAnsi="Times New Roman"/>
+        <w:rFonts w:ascii="Arial" w:cs="Arial" w:eastAsia="Arial" w:hAnsi="Arial"/>
         <w:b w:val="0"/>
         <w:i w:val="0"/>
         <w:smallCaps w:val="0"/>
         <w:strike w:val="0"/>
         <w:color w:val="000000"/>
-        <w:sz w:val="24"/>
-        <w:szCs w:val="24"/>
+        <w:sz w:val="18"/>
+        <w:szCs w:val="18"/>
         <w:u w:val="none"/>
         <w:shd w:fill="auto" w:val="clear"/>
         <w:vertAlign w:val="baseline"/>
@@ -11874,51 +11921,6 @@
 </file>
 
 <file path=word/header1.xml><?xml version="1.0" encoding="utf-8"?>
-<w:hdr xmlns:mc="http://schemas.openxmlformats.org/markup-compatibility/2006" xmlns:o="urn:schemas-microsoft-com:office:office" xmlns:r="http://schemas.openxmlformats.org/officeDocument/2006/relationships" xmlns:m="http://schemas.openxmlformats.org/officeDocument/2006/math" xmlns:v="urn:schemas-microsoft-com:vml" xmlns:wp="http://schemas.openxmlformats.org/drawingml/2006/wordprocessingDrawing" xmlns:w10="urn:schemas-microsoft-com:office:word" xmlns:w="http://schemas.openxmlformats.org/wordprocessingml/2006/main" xmlns:wne="http://schemas.microsoft.com/office/word/2006/wordml" xmlns:sl="http://schemas.openxmlformats.org/schemaLibrary/2006/main" xmlns:a="http://schemas.openxmlformats.org/drawingml/2006/main" xmlns:pic="http://schemas.openxmlformats.org/drawingml/2006/picture" xmlns:c="http://schemas.openxmlformats.org/drawingml/2006/chart" xmlns:lc="http://schemas.openxmlformats.org/drawingml/2006/lockedCanvas" xmlns:dgm="http://schemas.openxmlformats.org/drawingml/2006/diagram" xmlns:wps="http://schemas.microsoft.com/office/word/2010/wordprocessingShape" xmlns:wpg="http://schemas.microsoft.com/office/word/2010/wordprocessingGroup" xmlns:w14="http://schemas.microsoft.com/office/word/2010/wordml" xmlns:w15="http://schemas.microsoft.com/office/word/2012/wordml">
-  <w:p>
-    <w:pPr>
-      <w:keepNext w:val="0"/>
-      <w:keepLines w:val="0"/>
-      <w:widowControl w:val="1"/>
-      <w:pBdr>
-        <w:top w:color="000000" w:space="0" w:sz="0" w:val="none"/>
-        <w:left w:color="000000" w:space="0" w:sz="0" w:val="none"/>
-        <w:bottom w:color="000000" w:space="0" w:sz="0" w:val="none"/>
-        <w:right w:color="000000" w:space="0" w:sz="0" w:val="none"/>
-        <w:between w:color="000000" w:space="0" w:sz="0" w:val="none"/>
-      </w:pBdr>
-      <w:shd w:fill="auto" w:val="clear"/>
-      <w:tabs>
-        <w:tab w:val="center" w:pos="4252"/>
-        <w:tab w:val="right" w:pos="8504"/>
-      </w:tabs>
-      <w:spacing w:after="0" w:before="0" w:line="240" w:lineRule="auto"/>
-      <w:ind w:left="0" w:right="0" w:firstLine="0"/>
-      <w:jc w:val="left"/>
-      <w:rPr>
-        <w:rFonts w:ascii="Times New Roman" w:cs="Times New Roman" w:eastAsia="Times New Roman" w:hAnsi="Times New Roman"/>
-        <w:b w:val="0"/>
-        <w:i w:val="0"/>
-        <w:smallCaps w:val="0"/>
-        <w:strike w:val="0"/>
-        <w:color w:val="000000"/>
-        <w:sz w:val="24"/>
-        <w:szCs w:val="24"/>
-        <w:u w:val="none"/>
-        <w:shd w:fill="auto" w:val="clear"/>
-        <w:vertAlign w:val="baseline"/>
-      </w:rPr>
-    </w:pPr>
-    <w:r>
-      <w:rPr>
-        <w:rtl w:val="0"/>
-      </w:rPr>
-    </w:r>
-  </w:p>
-</w:hdr>
-</file>
-
-<file path=word/header2.xml><?xml version="1.0" encoding="utf-8"?>
 <w:hdr xmlns:mc="http://schemas.openxmlformats.org/markup-compatibility/2006" xmlns:o="urn:schemas-microsoft-com:office:office" xmlns:r="http://schemas.openxmlformats.org/officeDocument/2006/relationships" xmlns:m="http://schemas.openxmlformats.org/officeDocument/2006/math" xmlns:v="urn:schemas-microsoft-com:vml" xmlns:wp="http://schemas.openxmlformats.org/drawingml/2006/wordprocessingDrawing" xmlns:w10="urn:schemas-microsoft-com:office:word" xmlns:w="http://schemas.openxmlformats.org/wordprocessingml/2006/main" xmlns:wne="http://schemas.microsoft.com/office/word/2006/wordml" xmlns:sl="http://schemas.openxmlformats.org/schemaLibrary/2006/main" xmlns:a="http://schemas.openxmlformats.org/drawingml/2006/main" xmlns:pic="http://schemas.openxmlformats.org/drawingml/2006/picture" xmlns:c="http://schemas.openxmlformats.org/drawingml/2006/chart" xmlns:lc="http://schemas.openxmlformats.org/drawingml/2006/lockedCanvas" xmlns:dgm="http://schemas.openxmlformats.org/drawingml/2006/diagram" xmlns:wps="http://schemas.microsoft.com/office/word/2010/wordprocessingShape" xmlns:wpg="http://schemas.microsoft.com/office/word/2010/wordprocessingGroup" xmlns:w14="http://schemas.microsoft.com/office/word/2010/wordml" xmlns:w15="http://schemas.microsoft.com/office/word/2012/wordml">
   <w:p>
     <w:pPr>
@@ -11980,7 +11982,7 @@
         <wp:inline distB="0" distT="0" distL="0" distR="0">
           <wp:extent cx="5591861" cy="1418189"/>
           <wp:effectExtent b="0" l="0" r="0" t="0"/>
-          <wp:docPr id="24" name="image6.png"/>
+          <wp:docPr id="32" name="image6.png"/>
           <a:graphic>
             <a:graphicData uri="http://schemas.openxmlformats.org/drawingml/2006/picture">
               <pic:pic>
@@ -12009,6 +12011,51 @@
         </wp:inline>
       </w:drawing>
     </w:r>
+    <w:r>
+      <w:rPr>
+        <w:rtl w:val="0"/>
+      </w:rPr>
+    </w:r>
+  </w:p>
+</w:hdr>
+</file>
+
+<file path=word/header2.xml><?xml version="1.0" encoding="utf-8"?>
+<w:hdr xmlns:mc="http://schemas.openxmlformats.org/markup-compatibility/2006" xmlns:o="urn:schemas-microsoft-com:office:office" xmlns:r="http://schemas.openxmlformats.org/officeDocument/2006/relationships" xmlns:m="http://schemas.openxmlformats.org/officeDocument/2006/math" xmlns:v="urn:schemas-microsoft-com:vml" xmlns:wp="http://schemas.openxmlformats.org/drawingml/2006/wordprocessingDrawing" xmlns:w10="urn:schemas-microsoft-com:office:word" xmlns:w="http://schemas.openxmlformats.org/wordprocessingml/2006/main" xmlns:wne="http://schemas.microsoft.com/office/word/2006/wordml" xmlns:sl="http://schemas.openxmlformats.org/schemaLibrary/2006/main" xmlns:a="http://schemas.openxmlformats.org/drawingml/2006/main" xmlns:pic="http://schemas.openxmlformats.org/drawingml/2006/picture" xmlns:c="http://schemas.openxmlformats.org/drawingml/2006/chart" xmlns:lc="http://schemas.openxmlformats.org/drawingml/2006/lockedCanvas" xmlns:dgm="http://schemas.openxmlformats.org/drawingml/2006/diagram" xmlns:wps="http://schemas.microsoft.com/office/word/2010/wordprocessingShape" xmlns:wpg="http://schemas.microsoft.com/office/word/2010/wordprocessingGroup" xmlns:w14="http://schemas.microsoft.com/office/word/2010/wordml" xmlns:w15="http://schemas.microsoft.com/office/word/2012/wordml">
+  <w:p>
+    <w:pPr>
+      <w:keepNext w:val="0"/>
+      <w:keepLines w:val="0"/>
+      <w:widowControl w:val="1"/>
+      <w:pBdr>
+        <w:top w:color="000000" w:space="0" w:sz="0" w:val="none"/>
+        <w:left w:color="000000" w:space="0" w:sz="0" w:val="none"/>
+        <w:bottom w:color="000000" w:space="0" w:sz="0" w:val="none"/>
+        <w:right w:color="000000" w:space="0" w:sz="0" w:val="none"/>
+        <w:between w:color="000000" w:space="0" w:sz="0" w:val="none"/>
+      </w:pBdr>
+      <w:shd w:fill="auto" w:val="clear"/>
+      <w:tabs>
+        <w:tab w:val="center" w:pos="4252"/>
+        <w:tab w:val="right" w:pos="8504"/>
+      </w:tabs>
+      <w:spacing w:after="0" w:before="0" w:line="240" w:lineRule="auto"/>
+      <w:ind w:left="0" w:right="0" w:firstLine="0"/>
+      <w:jc w:val="left"/>
+      <w:rPr>
+        <w:rFonts w:ascii="Times New Roman" w:cs="Times New Roman" w:eastAsia="Times New Roman" w:hAnsi="Times New Roman"/>
+        <w:b w:val="0"/>
+        <w:i w:val="0"/>
+        <w:smallCaps w:val="0"/>
+        <w:strike w:val="0"/>
+        <w:color w:val="000000"/>
+        <w:sz w:val="24"/>
+        <w:szCs w:val="24"/>
+        <w:u w:val="none"/>
+        <w:shd w:fill="auto" w:val="clear"/>
+        <w:vertAlign w:val="baseline"/>
+      </w:rPr>
+    </w:pPr>
     <w:r>
       <w:rPr>
         <w:rtl w:val="0"/>
@@ -12072,6 +12119,98 @@
       <w:lvlText w:val="%1."/>
       <w:lvlJc w:val="left"/>
       <w:pPr>
+        <w:ind w:left="420" w:hanging="360"/>
+      </w:pPr>
+      <w:rPr/>
+    </w:lvl>
+    <w:lvl w:ilvl="1">
+      <w:start w:val="1"/>
+      <w:numFmt w:val="lowerLetter"/>
+      <w:lvlText w:val="%2."/>
+      <w:lvlJc w:val="left"/>
+      <w:pPr>
+        <w:ind w:left="1140" w:hanging="360"/>
+      </w:pPr>
+      <w:rPr/>
+    </w:lvl>
+    <w:lvl w:ilvl="2">
+      <w:start w:val="1"/>
+      <w:numFmt w:val="lowerRoman"/>
+      <w:lvlText w:val="%3."/>
+      <w:lvlJc w:val="right"/>
+      <w:pPr>
+        <w:ind w:left="1860" w:hanging="180"/>
+      </w:pPr>
+      <w:rPr/>
+    </w:lvl>
+    <w:lvl w:ilvl="3">
+      <w:start w:val="1"/>
+      <w:numFmt w:val="decimal"/>
+      <w:lvlText w:val="%4."/>
+      <w:lvlJc w:val="left"/>
+      <w:pPr>
+        <w:ind w:left="2580" w:hanging="360"/>
+      </w:pPr>
+      <w:rPr/>
+    </w:lvl>
+    <w:lvl w:ilvl="4">
+      <w:start w:val="1"/>
+      <w:numFmt w:val="lowerLetter"/>
+      <w:lvlText w:val="%5."/>
+      <w:lvlJc w:val="left"/>
+      <w:pPr>
+        <w:ind w:left="3300" w:hanging="360"/>
+      </w:pPr>
+      <w:rPr/>
+    </w:lvl>
+    <w:lvl w:ilvl="5">
+      <w:start w:val="1"/>
+      <w:numFmt w:val="lowerRoman"/>
+      <w:lvlText w:val="%6."/>
+      <w:lvlJc w:val="right"/>
+      <w:pPr>
+        <w:ind w:left="4020" w:hanging="180"/>
+      </w:pPr>
+      <w:rPr/>
+    </w:lvl>
+    <w:lvl w:ilvl="6">
+      <w:start w:val="1"/>
+      <w:numFmt w:val="decimal"/>
+      <w:lvlText w:val="%7."/>
+      <w:lvlJc w:val="left"/>
+      <w:pPr>
+        <w:ind w:left="4740" w:hanging="360"/>
+      </w:pPr>
+      <w:rPr/>
+    </w:lvl>
+    <w:lvl w:ilvl="7">
+      <w:start w:val="1"/>
+      <w:numFmt w:val="lowerLetter"/>
+      <w:lvlText w:val="%8."/>
+      <w:lvlJc w:val="left"/>
+      <w:pPr>
+        <w:ind w:left="5460" w:hanging="360"/>
+      </w:pPr>
+      <w:rPr/>
+    </w:lvl>
+    <w:lvl w:ilvl="8">
+      <w:start w:val="1"/>
+      <w:numFmt w:val="lowerRoman"/>
+      <w:lvlText w:val="%9."/>
+      <w:lvlJc w:val="right"/>
+      <w:pPr>
+        <w:ind w:left="6180" w:hanging="180"/>
+      </w:pPr>
+      <w:rPr/>
+    </w:lvl>
+  </w:abstractNum>
+  <w:abstractNum w:abstractNumId="2">
+    <w:lvl w:ilvl="0">
+      <w:start w:val="1"/>
+      <w:numFmt w:val="decimal"/>
+      <w:lvlText w:val="%1."/>
+      <w:lvlJc w:val="left"/>
+      <w:pPr>
         <w:ind w:left="720" w:hanging="360"/>
       </w:pPr>
       <w:rPr>
@@ -12175,7 +12314,7 @@
       </w:rPr>
     </w:lvl>
   </w:abstractNum>
-  <w:abstractNum w:abstractNumId="2">
+  <w:abstractNum w:abstractNumId="3">
     <w:lvl w:ilvl="0">
       <w:start w:val="2"/>
       <w:numFmt w:val="decimal"/>
@@ -12263,98 +12402,6 @@
       <w:lvlJc w:val="left"/>
       <w:pPr>
         <w:ind w:left="0" w:firstLine="0"/>
-      </w:pPr>
-      <w:rPr/>
-    </w:lvl>
-  </w:abstractNum>
-  <w:abstractNum w:abstractNumId="3">
-    <w:lvl w:ilvl="0">
-      <w:start w:val="1"/>
-      <w:numFmt w:val="decimal"/>
-      <w:lvlText w:val="%1."/>
-      <w:lvlJc w:val="left"/>
-      <w:pPr>
-        <w:ind w:left="420" w:hanging="360"/>
-      </w:pPr>
-      <w:rPr/>
-    </w:lvl>
-    <w:lvl w:ilvl="1">
-      <w:start w:val="1"/>
-      <w:numFmt w:val="lowerLetter"/>
-      <w:lvlText w:val="%2."/>
-      <w:lvlJc w:val="left"/>
-      <w:pPr>
-        <w:ind w:left="1140" w:hanging="360"/>
-      </w:pPr>
-      <w:rPr/>
-    </w:lvl>
-    <w:lvl w:ilvl="2">
-      <w:start w:val="1"/>
-      <w:numFmt w:val="lowerRoman"/>
-      <w:lvlText w:val="%3."/>
-      <w:lvlJc w:val="right"/>
-      <w:pPr>
-        <w:ind w:left="1860" w:hanging="180"/>
-      </w:pPr>
-      <w:rPr/>
-    </w:lvl>
-    <w:lvl w:ilvl="3">
-      <w:start w:val="1"/>
-      <w:numFmt w:val="decimal"/>
-      <w:lvlText w:val="%4."/>
-      <w:lvlJc w:val="left"/>
-      <w:pPr>
-        <w:ind w:left="2580" w:hanging="360"/>
-      </w:pPr>
-      <w:rPr/>
-    </w:lvl>
-    <w:lvl w:ilvl="4">
-      <w:start w:val="1"/>
-      <w:numFmt w:val="lowerLetter"/>
-      <w:lvlText w:val="%5."/>
-      <w:lvlJc w:val="left"/>
-      <w:pPr>
-        <w:ind w:left="3300" w:hanging="360"/>
-      </w:pPr>
-      <w:rPr/>
-    </w:lvl>
-    <w:lvl w:ilvl="5">
-      <w:start w:val="1"/>
-      <w:numFmt w:val="lowerRoman"/>
-      <w:lvlText w:val="%6."/>
-      <w:lvlJc w:val="right"/>
-      <w:pPr>
-        <w:ind w:left="4020" w:hanging="180"/>
-      </w:pPr>
-      <w:rPr/>
-    </w:lvl>
-    <w:lvl w:ilvl="6">
-      <w:start w:val="1"/>
-      <w:numFmt w:val="decimal"/>
-      <w:lvlText w:val="%7."/>
-      <w:lvlJc w:val="left"/>
-      <w:pPr>
-        <w:ind w:left="4740" w:hanging="360"/>
-      </w:pPr>
-      <w:rPr/>
-    </w:lvl>
-    <w:lvl w:ilvl="7">
-      <w:start w:val="1"/>
-      <w:numFmt w:val="lowerLetter"/>
-      <w:lvlText w:val="%8."/>
-      <w:lvlJc w:val="left"/>
-      <w:pPr>
-        <w:ind w:left="5460" w:hanging="360"/>
-      </w:pPr>
-      <w:rPr/>
-    </w:lvl>
-    <w:lvl w:ilvl="8">
-      <w:start w:val="1"/>
-      <w:numFmt w:val="lowerRoman"/>
-      <w:lvlText w:val="%9."/>
-      <w:lvlJc w:val="right"/>
-      <w:pPr>
-        <w:ind w:left="6180" w:hanging="180"/>
       </w:pPr>
       <w:rPr/>
     </w:lvl>
@@ -12480,6 +12527,113 @@
       <w:pPr/>
     </w:pPrDefault>
   </w:docDefaults>
+  <w:style w:type="paragraph" w:styleId="Normal" w:default="1">
+    <w:name w:val="normal"/>
+  </w:style>
+  <w:style w:type="table" w:styleId="TableNormal" w:default="1">
+    <w:name w:val="Table Normal"/>
+  </w:style>
+  <w:style w:type="paragraph" w:styleId="Heading1">
+    <w:name w:val="heading 1"/>
+    <w:basedOn w:val="Normal"/>
+    <w:next w:val="Normal"/>
+    <w:pPr>
+      <w:keepNext w:val="1"/>
+      <w:keepLines w:val="1"/>
+      <w:spacing w:after="120" w:before="480" w:lineRule="auto"/>
+    </w:pPr>
+    <w:rPr>
+      <w:b w:val="1"/>
+      <w:sz w:val="48"/>
+      <w:szCs w:val="48"/>
+    </w:rPr>
+  </w:style>
+  <w:style w:type="paragraph" w:styleId="Heading2">
+    <w:name w:val="heading 2"/>
+    <w:basedOn w:val="Normal"/>
+    <w:next w:val="Normal"/>
+    <w:pPr>
+      <w:keepNext w:val="1"/>
+      <w:spacing w:line="360" w:lineRule="auto"/>
+      <w:ind w:right="-27"/>
+      <w:jc w:val="center"/>
+    </w:pPr>
+    <w:rPr>
+      <w:b w:val="1"/>
+    </w:rPr>
+  </w:style>
+  <w:style w:type="paragraph" w:styleId="Heading3">
+    <w:name w:val="heading 3"/>
+    <w:basedOn w:val="Normal"/>
+    <w:next w:val="Normal"/>
+    <w:pPr>
+      <w:keepNext w:val="1"/>
+      <w:jc w:val="both"/>
+    </w:pPr>
+    <w:rPr>
+      <w:b w:val="1"/>
+    </w:rPr>
+  </w:style>
+  <w:style w:type="paragraph" w:styleId="Heading4">
+    <w:name w:val="heading 4"/>
+    <w:basedOn w:val="Normal"/>
+    <w:next w:val="Normal"/>
+    <w:pPr>
+      <w:keepNext w:val="1"/>
+      <w:keepLines w:val="1"/>
+      <w:spacing w:after="40" w:before="240" w:lineRule="auto"/>
+    </w:pPr>
+    <w:rPr>
+      <w:b w:val="1"/>
+      <w:sz w:val="24"/>
+      <w:szCs w:val="24"/>
+    </w:rPr>
+  </w:style>
+  <w:style w:type="paragraph" w:styleId="Heading5">
+    <w:name w:val="heading 5"/>
+    <w:basedOn w:val="Normal"/>
+    <w:next w:val="Normal"/>
+    <w:pPr>
+      <w:keepNext w:val="1"/>
+      <w:keepLines w:val="1"/>
+      <w:spacing w:after="40" w:before="220" w:lineRule="auto"/>
+    </w:pPr>
+    <w:rPr>
+      <w:b w:val="1"/>
+      <w:sz w:val="22"/>
+      <w:szCs w:val="22"/>
+    </w:rPr>
+  </w:style>
+  <w:style w:type="paragraph" w:styleId="Heading6">
+    <w:name w:val="heading 6"/>
+    <w:basedOn w:val="Normal"/>
+    <w:next w:val="Normal"/>
+    <w:pPr>
+      <w:keepNext w:val="1"/>
+      <w:keepLines w:val="1"/>
+      <w:spacing w:after="40" w:before="200" w:lineRule="auto"/>
+    </w:pPr>
+    <w:rPr>
+      <w:b w:val="1"/>
+      <w:sz w:val="20"/>
+      <w:szCs w:val="20"/>
+    </w:rPr>
+  </w:style>
+  <w:style w:type="paragraph" w:styleId="Title">
+    <w:name w:val="Title"/>
+    <w:basedOn w:val="Normal"/>
+    <w:next w:val="Normal"/>
+    <w:pPr>
+      <w:keepNext w:val="1"/>
+      <w:keepLines w:val="1"/>
+      <w:spacing w:after="120" w:before="480" w:lineRule="auto"/>
+    </w:pPr>
+    <w:rPr>
+      <w:b w:val="1"/>
+      <w:sz w:val="72"/>
+      <w:szCs w:val="72"/>
+    </w:rPr>
+  </w:style>
   <w:style w:type="paragraph" w:styleId="Normal" w:default="1">
     <w:name w:val="normal"/>
   </w:style>
@@ -13261,6 +13415,112 @@
       </w:tblCellMar>
     </w:tblPr>
   </w:style>
+  <w:style w:type="paragraph" w:styleId="Subtitle">
+    <w:name w:val="Subtitle"/>
+    <w:basedOn w:val="Normal"/>
+    <w:next w:val="Normal"/>
+    <w:pPr>
+      <w:keepNext w:val="1"/>
+      <w:keepLines w:val="1"/>
+      <w:widowControl w:val="1"/>
+      <w:pBdr>
+        <w:top w:space="0" w:sz="0" w:val="nil"/>
+        <w:left w:space="0" w:sz="0" w:val="nil"/>
+        <w:bottom w:space="0" w:sz="0" w:val="nil"/>
+        <w:right w:space="0" w:sz="0" w:val="nil"/>
+        <w:between w:space="0" w:sz="0" w:val="nil"/>
+      </w:pBdr>
+      <w:shd w:fill="auto" w:val="clear"/>
+      <w:spacing w:after="80" w:before="360" w:line="240" w:lineRule="auto"/>
+      <w:ind w:left="0" w:right="0" w:firstLine="0"/>
+      <w:jc w:val="left"/>
+    </w:pPr>
+    <w:rPr>
+      <w:rFonts w:ascii="Georgia" w:cs="Georgia" w:eastAsia="Georgia" w:hAnsi="Georgia"/>
+      <w:b w:val="0"/>
+      <w:i w:val="1"/>
+      <w:smallCaps w:val="0"/>
+      <w:strike w:val="0"/>
+      <w:color w:val="666666"/>
+      <w:sz w:val="48"/>
+      <w:szCs w:val="48"/>
+      <w:u w:val="none"/>
+      <w:shd w:fill="auto" w:val="clear"/>
+      <w:vertAlign w:val="baseline"/>
+    </w:rPr>
+  </w:style>
+  <w:style w:type="table" w:styleId="Table1">
+    <w:basedOn w:val="TableNormal"/>
+    <w:rPr>
+      <w:rFonts w:ascii="Calibri" w:cs="Calibri" w:eastAsia="Calibri" w:hAnsi="Calibri"/>
+      <w:sz w:val="22"/>
+      <w:szCs w:val="22"/>
+    </w:rPr>
+    <w:tblPr>
+      <w:tblStyleRowBandSize w:val="1"/>
+      <w:tblStyleColBandSize w:val="1"/>
+      <w:tblCellMar>
+        <w:top w:w="0.0" w:type="dxa"/>
+        <w:left w:w="115.0" w:type="dxa"/>
+        <w:bottom w:w="0.0" w:type="dxa"/>
+        <w:right w:w="115.0" w:type="dxa"/>
+      </w:tblCellMar>
+    </w:tblPr>
+  </w:style>
+  <w:style w:type="table" w:styleId="Table2">
+    <w:basedOn w:val="TableNormal"/>
+    <w:rPr>
+      <w:rFonts w:ascii="Calibri" w:cs="Calibri" w:eastAsia="Calibri" w:hAnsi="Calibri"/>
+      <w:sz w:val="22"/>
+      <w:szCs w:val="22"/>
+    </w:rPr>
+    <w:tblPr>
+      <w:tblStyleRowBandSize w:val="1"/>
+      <w:tblStyleColBandSize w:val="1"/>
+      <w:tblCellMar>
+        <w:top w:w="0.0" w:type="dxa"/>
+        <w:left w:w="115.0" w:type="dxa"/>
+        <w:bottom w:w="0.0" w:type="dxa"/>
+        <w:right w:w="115.0" w:type="dxa"/>
+      </w:tblCellMar>
+    </w:tblPr>
+  </w:style>
+  <w:style w:type="table" w:styleId="Table3">
+    <w:basedOn w:val="TableNormal"/>
+    <w:rPr>
+      <w:rFonts w:ascii="Calibri" w:cs="Calibri" w:eastAsia="Calibri" w:hAnsi="Calibri"/>
+      <w:sz w:val="22"/>
+      <w:szCs w:val="22"/>
+    </w:rPr>
+    <w:tblPr>
+      <w:tblStyleRowBandSize w:val="1"/>
+      <w:tblStyleColBandSize w:val="1"/>
+      <w:tblCellMar>
+        <w:top w:w="0.0" w:type="dxa"/>
+        <w:left w:w="115.0" w:type="dxa"/>
+        <w:bottom w:w="0.0" w:type="dxa"/>
+        <w:right w:w="115.0" w:type="dxa"/>
+      </w:tblCellMar>
+    </w:tblPr>
+  </w:style>
+  <w:style w:type="table" w:styleId="Table4">
+    <w:basedOn w:val="TableNormal"/>
+    <w:rPr>
+      <w:rFonts w:ascii="Calibri" w:cs="Calibri" w:eastAsia="Calibri" w:hAnsi="Calibri"/>
+      <w:sz w:val="22"/>
+      <w:szCs w:val="22"/>
+    </w:rPr>
+    <w:tblPr>
+      <w:tblStyleRowBandSize w:val="1"/>
+      <w:tblStyleColBandSize w:val="1"/>
+      <w:tblCellMar>
+        <w:top w:w="0.0" w:type="dxa"/>
+        <w:left w:w="115.0" w:type="dxa"/>
+        <w:bottom w:w="0.0" w:type="dxa"/>
+        <w:right w:w="115.0" w:type="dxa"/>
+      </w:tblCellMar>
+    </w:tblPr>
+  </w:style>
 </w:styles>
 </file>
 
@@ -13548,7 +13808,7 @@
 
 <file path=customXML/item1.xml><?xml version="1.0" encoding="utf-8"?>
 <go:gDocsCustomXmlDataStorage xmlns:go="http://customooxmlschemas.google.com/" xmlns:r="http://schemas.openxmlformats.org/officeDocument/2006/relationships">
-  <go:docsCustomData xmlns:go="http://customooxmlschemas.google.com/" roundtripDataSignature="AMtx7mjm4m2u/EgyvDJodtyKlW61t2cs8g==">AMUW2mXPsJOBhV0azLTx2+TyVUTWyAbhCUZQuolRA9/4o6C9GfkPC8rRjLTIhTYSxvahLy+x0VLti8UIqq98KvILdJ6bY9jXRPqzJc4NerQhwxJ75kChxHas9fxnLcPlkrfVqlRBrexqGmH2fO1Yb3jzbRoJ77/yAg==</go:docsCustomData>
+  <go:docsCustomData xmlns:go="http://customooxmlschemas.google.com/" roundtripDataSignature="AMtx7mh8hOHxTxPTMJOiYTO6eggWOvH5KQ==">AMUW2mVQqKw08i2hyxpebzwRoXChn+uLO2FhMb32LmY6Rmnn8wMLnaEwzu5KJOMFP2d35orzp5j1qVtjRKdAqsu5FsCYJmSb4JkVtMFakdcY0g/3Q8T1uVJdPynjN/j6ab288GrSOWG4AzbPkIY6grjflDTt+trONA==</go:docsCustomData>
 </go:gDocsCustomXmlDataStorage>
 </file>
 

</xml_diff>

<commit_message>
Correção na Regras de negócio
</commit_message>
<xml_diff>
--- a/PROJETO_INTEGRADOR_III.docx
+++ b/PROJETO_INTEGRADOR_III.docx
@@ -806,12 +806,12 @@
           <wp:inline distB="114300" distT="114300" distL="114300" distR="114300">
             <wp:extent cx="5582285" cy="3721100"/>
             <wp:effectExtent b="0" l="0" r="0" t="0"/>
-            <wp:docPr id="30" name="image2.jpg"/>
+            <wp:docPr id="30" name="image6.jpg"/>
             <a:graphic>
               <a:graphicData uri="http://schemas.openxmlformats.org/drawingml/2006/picture">
                 <pic:pic>
                   <pic:nvPicPr>
-                    <pic:cNvPr id="0" name="image2.jpg"/>
+                    <pic:cNvPr id="0" name="image6.jpg"/>
                     <pic:cNvPicPr preferRelativeResize="0"/>
                   </pic:nvPicPr>
                   <pic:blipFill>
@@ -1028,12 +1028,12 @@
           <wp:inline distB="0" distT="0" distL="114300" distR="114300">
             <wp:extent cx="5570855" cy="2527935"/>
             <wp:effectExtent b="0" l="0" r="0" t="0"/>
-            <wp:docPr descr="Sem título" id="31" name="image5.png"/>
+            <wp:docPr descr="Sem título" id="31" name="image3.png"/>
             <a:graphic>
               <a:graphicData uri="http://schemas.openxmlformats.org/drawingml/2006/picture">
                 <pic:pic>
                   <pic:nvPicPr>
-                    <pic:cNvPr descr="Sem título" id="0" name="image5.png"/>
+                    <pic:cNvPr descr="Sem título" id="0" name="image3.png"/>
                     <pic:cNvPicPr preferRelativeResize="0"/>
                   </pic:nvPicPr>
                   <pic:blipFill>
@@ -1325,12 +1325,12 @@
             <wp:extent cx="5582285" cy="4324350"/>
             <wp:effectExtent b="0" l="0" r="0" t="0"/>
             <wp:wrapSquare wrapText="bothSides" distB="114300" distT="114300" distL="114300" distR="114300"/>
-            <wp:docPr id="35" name="image3.png"/>
+            <wp:docPr id="35" name="image1.png"/>
             <a:graphic>
               <a:graphicData uri="http://schemas.openxmlformats.org/drawingml/2006/picture">
                 <pic:pic>
                   <pic:nvPicPr>
-                    <pic:cNvPr id="0" name="image3.png"/>
+                    <pic:cNvPr id="0" name="image1.png"/>
                     <pic:cNvPicPr preferRelativeResize="0"/>
                   </pic:nvPicPr>
                   <pic:blipFill>
@@ -2467,7 +2467,23 @@
                 <w:szCs w:val="22"/>
                 <w:rtl w:val="0"/>
               </w:rPr>
-              <w:t xml:space="preserve">O sistema deve dar permissão ao Pilotos/ADM o de criar/cancelar campeonatos.</w:t>
+              <w:t xml:space="preserve">O sistema deve dar permissão ao Pilotos/ADM o de criar</w:t>
+            </w:r>
+            <w:r>
+              <w:rPr>
+                <w:rFonts w:ascii="Arial" w:cs="Arial" w:eastAsia="Arial" w:hAnsi="Arial"/>
+                <w:rtl w:val="0"/>
+              </w:rPr>
+              <w:t xml:space="preserve"> </w:t>
+            </w:r>
+            <w:r>
+              <w:rPr>
+                <w:rFonts w:ascii="Arial" w:cs="Arial" w:eastAsia="Arial" w:hAnsi="Arial"/>
+                <w:sz w:val="22"/>
+                <w:szCs w:val="22"/>
+                <w:rtl w:val="0"/>
+              </w:rPr>
+              <w:t xml:space="preserve">campeonatos.</w:t>
             </w:r>
           </w:p>
         </w:tc>
@@ -3908,7 +3924,19 @@
                 <w:szCs w:val="22"/>
                 <w:rtl w:val="0"/>
               </w:rPr>
-              <w:t xml:space="preserve">RF n°16 e RN n°15</w:t>
+              <w:t xml:space="preserve">RF n°16 e RN n°1</w:t>
+            </w:r>
+            <w:r>
+              <w:rPr>
+                <w:rFonts w:ascii="Arial" w:cs="Arial" w:eastAsia="Arial" w:hAnsi="Arial"/>
+                <w:rtl w:val="0"/>
+              </w:rPr>
+              <w:t xml:space="preserve">4</w:t>
+            </w:r>
+            <w:r>
+              <w:rPr>
+                <w:rtl w:val="0"/>
+              </w:rPr>
             </w:r>
           </w:p>
         </w:tc>
@@ -5074,7 +5102,7 @@
                 <w:szCs w:val="22"/>
                 <w:rtl w:val="0"/>
               </w:rPr>
-              <w:t xml:space="preserve">RF n°13, RN n°13 e RNn°14</w:t>
+              <w:t xml:space="preserve">RF n°13, RN n°13</w:t>
             </w:r>
           </w:p>
         </w:tc>
@@ -5163,7 +5191,39 @@
                 <w:szCs w:val="22"/>
                 <w:rtl w:val="0"/>
               </w:rPr>
-              <w:t xml:space="preserve">O sistema deve permitir o piloto se remova sua inscrição de um campeonato.</w:t>
+              <w:t xml:space="preserve">O sistema deve permitir o piloto </w:t>
+            </w:r>
+            <w:r>
+              <w:rPr>
+                <w:rFonts w:ascii="Arial" w:cs="Arial" w:eastAsia="Arial" w:hAnsi="Arial"/>
+                <w:rtl w:val="0"/>
+              </w:rPr>
+              <w:t xml:space="preserve">d</w:t>
+            </w:r>
+            <w:r>
+              <w:rPr>
+                <w:rFonts w:ascii="Arial" w:cs="Arial" w:eastAsia="Arial" w:hAnsi="Arial"/>
+                <w:sz w:val="22"/>
+                <w:szCs w:val="22"/>
+                <w:rtl w:val="0"/>
+              </w:rPr>
+              <w:t xml:space="preserve">e remov</w:t>
+            </w:r>
+            <w:r>
+              <w:rPr>
+                <w:rFonts w:ascii="Arial" w:cs="Arial" w:eastAsia="Arial" w:hAnsi="Arial"/>
+                <w:rtl w:val="0"/>
+              </w:rPr>
+              <w:t xml:space="preserve">er</w:t>
+            </w:r>
+            <w:r>
+              <w:rPr>
+                <w:rFonts w:ascii="Arial" w:cs="Arial" w:eastAsia="Arial" w:hAnsi="Arial"/>
+                <w:sz w:val="22"/>
+                <w:szCs w:val="22"/>
+                <w:rtl w:val="0"/>
+              </w:rPr>
+              <w:t xml:space="preserve"> sua inscrição de um campeonato.</w:t>
             </w:r>
           </w:p>
         </w:tc>
@@ -6749,7 +6809,7 @@
                 <w:szCs w:val="22"/>
                 <w:rtl w:val="0"/>
               </w:rPr>
-              <w:t xml:space="preserve">Qualquer campeonato criado ao qual não tenha ao menos 8 pilotos não pode ocorre.</w:t>
+              <w:t xml:space="preserve">Qualquer campeonato oficial criado ao qual não tenha ao menos 8 pilotos não pode ocorre.</w:t>
             </w:r>
           </w:p>
         </w:tc>
@@ -6927,7 +6987,7 @@
                 <w:szCs w:val="22"/>
                 <w:rtl w:val="0"/>
               </w:rPr>
-              <w:t xml:space="preserve">Deve possuir dois tipos de corridas: Campeonato e corridas normais.</w:t>
+              <w:t xml:space="preserve">Deve possuir dois tipos de corridas: Campeonatos oficiais e corridas normais.</w:t>
             </w:r>
           </w:p>
         </w:tc>
@@ -7016,7 +7076,19 @@
                 <w:szCs w:val="22"/>
                 <w:rtl w:val="0"/>
               </w:rPr>
-              <w:t xml:space="preserve">Quando um campeonato ocorre, o piloto em 1° lugar aumenta sua Vitórias de competições.</w:t>
+              <w:t xml:space="preserve">Quando um campeonato ocorre, o piloto em 1° lugar aumenta </w:t>
+            </w:r>
+            <w:r>
+              <w:rPr>
+                <w:rFonts w:ascii="Arial" w:cs="Arial" w:eastAsia="Arial" w:hAnsi="Arial"/>
+                <w:rtl w:val="0"/>
+              </w:rPr>
+              <w:t xml:space="preserve">de nível automaticamente.</w:t>
+            </w:r>
+            <w:r>
+              <w:rPr>
+                <w:rtl w:val="0"/>
+              </w:rPr>
             </w:r>
           </w:p>
         </w:tc>
@@ -7200,62 +7272,6 @@
               <w:t xml:space="preserve">A classificação dos pilotos deve ser baseada no tempo para completar as voltas.</w:t>
             </w:r>
           </w:p>
-          <w:p>
-            <w:pPr>
-              <w:keepNext w:val="0"/>
-              <w:keepLines w:val="0"/>
-              <w:widowControl w:val="0"/>
-              <w:pBdr>
-                <w:top w:color="000000" w:space="0" w:sz="0" w:val="none"/>
-                <w:left w:color="000000" w:space="0" w:sz="0" w:val="none"/>
-                <w:bottom w:color="000000" w:space="0" w:sz="0" w:val="none"/>
-                <w:right w:color="000000" w:space="0" w:sz="0" w:val="none"/>
-                <w:between w:color="000000" w:space="0" w:sz="0" w:val="none"/>
-              </w:pBdr>
-              <w:shd w:fill="auto" w:val="clear"/>
-              <w:spacing w:after="0" w:before="0" w:line="240" w:lineRule="auto"/>
-              <w:ind w:left="0" w:right="0" w:firstLine="0"/>
-              <w:jc w:val="left"/>
-              <w:rPr>
-                <w:rFonts w:ascii="Arial" w:cs="Arial" w:eastAsia="Arial" w:hAnsi="Arial"/>
-                <w:sz w:val="22"/>
-                <w:szCs w:val="22"/>
-              </w:rPr>
-            </w:pPr>
-            <w:r>
-              <w:rPr>
-                <w:rtl w:val="0"/>
-              </w:rPr>
-            </w:r>
-          </w:p>
-          <w:p>
-            <w:pPr>
-              <w:keepNext w:val="0"/>
-              <w:keepLines w:val="0"/>
-              <w:widowControl w:val="0"/>
-              <w:pBdr>
-                <w:top w:color="000000" w:space="0" w:sz="0" w:val="none"/>
-                <w:left w:color="000000" w:space="0" w:sz="0" w:val="none"/>
-                <w:bottom w:color="000000" w:space="0" w:sz="0" w:val="none"/>
-                <w:right w:color="000000" w:space="0" w:sz="0" w:val="none"/>
-                <w:between w:color="000000" w:space="0" w:sz="0" w:val="none"/>
-              </w:pBdr>
-              <w:shd w:fill="auto" w:val="clear"/>
-              <w:spacing w:after="0" w:before="0" w:line="240" w:lineRule="auto"/>
-              <w:ind w:left="0" w:right="0" w:firstLine="0"/>
-              <w:jc w:val="left"/>
-              <w:rPr>
-                <w:rFonts w:ascii="Arial" w:cs="Arial" w:eastAsia="Arial" w:hAnsi="Arial"/>
-                <w:sz w:val="22"/>
-                <w:szCs w:val="22"/>
-              </w:rPr>
-            </w:pPr>
-            <w:r>
-              <w:rPr>
-                <w:rtl w:val="0"/>
-              </w:rPr>
-            </w:r>
-          </w:p>
         </w:tc>
       </w:tr>
       <w:tr>
@@ -7615,6 +7631,9 @@
         </w:tc>
       </w:tr>
       <w:tr>
+        <w:trPr>
+          <w:trHeight w:val="1530" w:hRule="atLeast"/>
+        </w:trPr>
         <w:tc>
           <w:tcPr>
             <w:tcBorders>
@@ -7632,6 +7651,19 @@
             </w:tcMar>
             <w:vAlign w:val="top"/>
           </w:tcPr>
+          <w:p>
+            <w:pPr>
+              <w:widowControl w:val="0"/>
+              <w:rPr>
+                <w:rFonts w:ascii="Arial" w:cs="Arial" w:eastAsia="Arial" w:hAnsi="Arial"/>
+              </w:rPr>
+            </w:pPr>
+            <w:r>
+              <w:rPr>
+                <w:rtl w:val="0"/>
+              </w:rPr>
+            </w:r>
+          </w:p>
           <w:p>
             <w:pPr>
               <w:widowControl w:val="0"/>
@@ -7669,6 +7701,32 @@
             </w:tcMar>
             <w:vAlign w:val="top"/>
           </w:tcPr>
+          <w:p>
+            <w:pPr>
+              <w:keepNext w:val="0"/>
+              <w:keepLines w:val="0"/>
+              <w:widowControl w:val="0"/>
+              <w:pBdr>
+                <w:top w:color="000000" w:space="0" w:sz="0" w:val="none"/>
+                <w:left w:color="000000" w:space="0" w:sz="0" w:val="none"/>
+                <w:bottom w:color="000000" w:space="0" w:sz="0" w:val="none"/>
+                <w:right w:color="000000" w:space="0" w:sz="0" w:val="none"/>
+                <w:between w:color="000000" w:space="0" w:sz="0" w:val="none"/>
+              </w:pBdr>
+              <w:shd w:fill="auto" w:val="clear"/>
+              <w:spacing w:after="0" w:before="0" w:line="240" w:lineRule="auto"/>
+              <w:ind w:left="0" w:right="0" w:firstLine="0"/>
+              <w:jc w:val="left"/>
+              <w:rPr>
+                <w:rFonts w:ascii="Arial" w:cs="Arial" w:eastAsia="Arial" w:hAnsi="Arial"/>
+              </w:rPr>
+            </w:pPr>
+            <w:r>
+              <w:rPr>
+                <w:rtl w:val="0"/>
+              </w:rPr>
+            </w:r>
+          </w:p>
           <w:p>
             <w:pPr>
               <w:keepNext w:val="0"/>
@@ -7931,7 +7989,19 @@
                 <w:szCs w:val="22"/>
                 <w:rtl w:val="0"/>
               </w:rPr>
-              <w:t xml:space="preserve">RN 14</w:t>
+              <w:t xml:space="preserve">RN 1</w:t>
+            </w:r>
+            <w:r>
+              <w:rPr>
+                <w:rFonts w:ascii="Arial" w:cs="Arial" w:eastAsia="Arial" w:hAnsi="Arial"/>
+                <w:rtl w:val="0"/>
+              </w:rPr>
+              <w:t xml:space="preserve">4</w:t>
+            </w:r>
+            <w:r>
+              <w:rPr>
+                <w:rtl w:val="0"/>
+              </w:rPr>
             </w:r>
           </w:p>
         </w:tc>
@@ -7981,95 +8051,6 @@
                 <w:szCs w:val="22"/>
                 <w:rtl w:val="0"/>
               </w:rPr>
-              <w:t xml:space="preserve">Todo campeonato possui 4 voltas.</w:t>
-            </w:r>
-          </w:p>
-        </w:tc>
-      </w:tr>
-      <w:tr>
-        <w:tc>
-          <w:tcPr>
-            <w:tcBorders>
-              <w:top w:color="000000" w:space="0" w:sz="8" w:val="single"/>
-              <w:left w:color="000000" w:space="0" w:sz="8" w:val="single"/>
-              <w:bottom w:color="000000" w:space="0" w:sz="8" w:val="single"/>
-              <w:right w:color="000000" w:space="0" w:sz="8" w:val="single"/>
-            </w:tcBorders>
-            <w:shd w:fill="auto" w:val="clear"/>
-            <w:tcMar>
-              <w:top w:w="100.0" w:type="dxa"/>
-              <w:left w:w="100.0" w:type="dxa"/>
-              <w:bottom w:w="100.0" w:type="dxa"/>
-              <w:right w:w="100.0" w:type="dxa"/>
-            </w:tcMar>
-            <w:vAlign w:val="top"/>
-          </w:tcPr>
-          <w:p>
-            <w:pPr>
-              <w:widowControl w:val="0"/>
-              <w:rPr>
-                <w:rFonts w:ascii="Arial" w:cs="Arial" w:eastAsia="Arial" w:hAnsi="Arial"/>
-                <w:sz w:val="22"/>
-                <w:szCs w:val="22"/>
-              </w:rPr>
-            </w:pPr>
-            <w:r>
-              <w:rPr>
-                <w:rFonts w:ascii="Arial" w:cs="Arial" w:eastAsia="Arial" w:hAnsi="Arial"/>
-                <w:sz w:val="22"/>
-                <w:szCs w:val="22"/>
-                <w:rtl w:val="0"/>
-              </w:rPr>
-              <w:t xml:space="preserve">RN 15</w:t>
-            </w:r>
-          </w:p>
-        </w:tc>
-        <w:tc>
-          <w:tcPr>
-            <w:tcBorders>
-              <w:top w:color="000000" w:space="0" w:sz="8" w:val="single"/>
-              <w:left w:color="000000" w:space="0" w:sz="8" w:val="single"/>
-              <w:bottom w:color="000000" w:space="0" w:sz="8" w:val="single"/>
-              <w:right w:color="000000" w:space="0" w:sz="8" w:val="single"/>
-            </w:tcBorders>
-            <w:shd w:fill="auto" w:val="clear"/>
-            <w:tcMar>
-              <w:top w:w="100.0" w:type="dxa"/>
-              <w:left w:w="100.0" w:type="dxa"/>
-              <w:bottom w:w="100.0" w:type="dxa"/>
-              <w:right w:w="100.0" w:type="dxa"/>
-            </w:tcMar>
-            <w:vAlign w:val="top"/>
-          </w:tcPr>
-          <w:p>
-            <w:pPr>
-              <w:keepNext w:val="0"/>
-              <w:keepLines w:val="0"/>
-              <w:widowControl w:val="0"/>
-              <w:pBdr>
-                <w:top w:color="000000" w:space="0" w:sz="0" w:val="none"/>
-                <w:left w:color="000000" w:space="0" w:sz="0" w:val="none"/>
-                <w:bottom w:color="000000" w:space="0" w:sz="0" w:val="none"/>
-                <w:right w:color="000000" w:space="0" w:sz="0" w:val="none"/>
-                <w:between w:color="000000" w:space="0" w:sz="0" w:val="none"/>
-              </w:pBdr>
-              <w:shd w:fill="auto" w:val="clear"/>
-              <w:spacing w:after="0" w:before="0" w:line="240" w:lineRule="auto"/>
-              <w:ind w:left="0" w:right="0" w:firstLine="0"/>
-              <w:jc w:val="left"/>
-              <w:rPr>
-                <w:rFonts w:ascii="Arial" w:cs="Arial" w:eastAsia="Arial" w:hAnsi="Arial"/>
-                <w:sz w:val="22"/>
-                <w:szCs w:val="22"/>
-              </w:rPr>
-            </w:pPr>
-            <w:r>
-              <w:rPr>
-                <w:rFonts w:ascii="Arial" w:cs="Arial" w:eastAsia="Arial" w:hAnsi="Arial"/>
-                <w:sz w:val="22"/>
-                <w:szCs w:val="22"/>
-                <w:rtl w:val="0"/>
-              </w:rPr>
               <w:t xml:space="preserve">O ganhador de campeonato é aquele tiver a maior pontuação entre os competidores do campeonato.</w:t>
             </w:r>
           </w:p>
@@ -8210,12 +8191,12 @@
             <wp:extent cx="5570220" cy="2466340"/>
             <wp:effectExtent b="0" l="0" r="0" t="0"/>
             <wp:wrapSquare wrapText="bothSides" distB="0" distT="0" distL="114300" distR="114300"/>
-            <wp:docPr descr="SharedScreenshot" id="34" name="image4.jpg"/>
+            <wp:docPr descr="SharedScreenshot" id="34" name="image8.jpg"/>
             <a:graphic>
               <a:graphicData uri="http://schemas.openxmlformats.org/drawingml/2006/picture">
                 <pic:pic>
                   <pic:nvPicPr>
-                    <pic:cNvPr descr="SharedScreenshot" id="0" name="image4.jpg"/>
+                    <pic:cNvPr descr="SharedScreenshot" id="0" name="image8.jpg"/>
                     <pic:cNvPicPr preferRelativeResize="0"/>
                   </pic:nvPicPr>
                   <pic:blipFill>
@@ -8457,12 +8438,12 @@
           <wp:inline distB="114300" distT="114300" distL="114300" distR="114300">
             <wp:extent cx="5582285" cy="2082800"/>
             <wp:effectExtent b="0" l="0" r="0" t="0"/>
-            <wp:docPr id="29" name="image1.jpg"/>
+            <wp:docPr id="29" name="image2.jpg"/>
             <a:graphic>
               <a:graphicData uri="http://schemas.openxmlformats.org/drawingml/2006/picture">
                 <pic:pic>
                   <pic:nvPicPr>
-                    <pic:cNvPr id="0" name="image1.jpg"/>
+                    <pic:cNvPr id="0" name="image2.jpg"/>
                     <pic:cNvPicPr preferRelativeResize="0"/>
                   </pic:nvPicPr>
                   <pic:blipFill>
@@ -10111,12 +10092,12 @@
           <wp:inline distB="114300" distT="114300" distL="114300" distR="114300">
             <wp:extent cx="6230303" cy="3514725"/>
             <wp:effectExtent b="0" l="0" r="0" t="0"/>
-            <wp:docPr id="28" name="image8.jpg"/>
+            <wp:docPr id="28" name="image7.jpg"/>
             <a:graphic>
               <a:graphicData uri="http://schemas.openxmlformats.org/drawingml/2006/picture">
                 <pic:pic>
                   <pic:nvPicPr>
-                    <pic:cNvPr id="0" name="image8.jpg"/>
+                    <pic:cNvPr id="0" name="image7.jpg"/>
                     <pic:cNvPicPr preferRelativeResize="0"/>
                   </pic:nvPicPr>
                   <pic:blipFill>
@@ -10772,12 +10753,12 @@
           <wp:inline distB="114300" distT="114300" distL="114300" distR="114300">
             <wp:extent cx="5582285" cy="3365500"/>
             <wp:effectExtent b="0" l="0" r="0" t="0"/>
-            <wp:docPr id="33" name="image7.png"/>
+            <wp:docPr id="33" name="image5.png"/>
             <a:graphic>
               <a:graphicData uri="http://schemas.openxmlformats.org/drawingml/2006/picture">
                 <pic:pic>
                   <pic:nvPicPr>
-                    <pic:cNvPr id="0" name="image7.png"/>
+                    <pic:cNvPr id="0" name="image5.png"/>
                     <pic:cNvPicPr preferRelativeResize="0"/>
                   </pic:nvPicPr>
                   <pic:blipFill>
@@ -11982,12 +11963,12 @@
         <wp:inline distB="0" distT="0" distL="0" distR="0">
           <wp:extent cx="5591861" cy="1418189"/>
           <wp:effectExtent b="0" l="0" r="0" t="0"/>
-          <wp:docPr id="32" name="image6.png"/>
+          <wp:docPr id="32" name="image4.png"/>
           <a:graphic>
             <a:graphicData uri="http://schemas.openxmlformats.org/drawingml/2006/picture">
               <pic:pic>
                 <pic:nvPicPr>
-                  <pic:cNvPr id="0" name="image6.png"/>
+                  <pic:cNvPr id="0" name="image4.png"/>
                   <pic:cNvPicPr preferRelativeResize="0"/>
                 </pic:nvPicPr>
                 <pic:blipFill>
@@ -13808,7 +13789,7 @@
 
 <file path=customXML/item1.xml><?xml version="1.0" encoding="utf-8"?>
 <go:gDocsCustomXmlDataStorage xmlns:go="http://customooxmlschemas.google.com/" xmlns:r="http://schemas.openxmlformats.org/officeDocument/2006/relationships">
-  <go:docsCustomData xmlns:go="http://customooxmlschemas.google.com/" roundtripDataSignature="AMtx7mh8hOHxTxPTMJOiYTO6eggWOvH5KQ==">AMUW2mVQqKw08i2hyxpebzwRoXChn+uLO2FhMb32LmY6Rmnn8wMLnaEwzu5KJOMFP2d35orzp5j1qVtjRKdAqsu5FsCYJmSb4JkVtMFakdcY0g/3Q8T1uVJdPynjN/j6ab288GrSOWG4AzbPkIY6grjflDTt+trONA==</go:docsCustomData>
+  <go:docsCustomData xmlns:go="http://customooxmlschemas.google.com/" roundtripDataSignature="AMtx7mh8hOHxTxPTMJOiYTO6eggWOvH5KQ==">AMUW2mXGgZCXmP2yfozrvzVbiFhomFHQAwb/hUIFLHKmpi9LVY4m54nRkwd5xaQWbdQ3pGtBw7ravTWgfG0bXfFYfqH0QTmfJKyUB3aJNEdrd5FijPH+PjmyIet8XrtoVOnnjc+Io11qqAlnHmnAbVMIpTlt9Lraqw==</go:docsCustomData>
 </go:gDocsCustomXmlDataStorage>
 </file>
 

</xml_diff>

<commit_message>
mudando DER diagram casos de uso e protótipo
</commit_message>
<xml_diff>
--- a/PROJETO_INTEGRADOR_III.docx
+++ b/PROJETO_INTEGRADOR_III.docx
@@ -806,12 +806,12 @@
           <wp:inline distB="114300" distT="114300" distL="114300" distR="114300">
             <wp:extent cx="5582285" cy="3721100"/>
             <wp:effectExtent b="0" l="0" r="0" t="0"/>
-            <wp:docPr id="30" name="image6.jpg"/>
+            <wp:docPr id="29" name="image3.jpg"/>
             <a:graphic>
               <a:graphicData uri="http://schemas.openxmlformats.org/drawingml/2006/picture">
                 <pic:pic>
                   <pic:nvPicPr>
-                    <pic:cNvPr id="0" name="image6.jpg"/>
+                    <pic:cNvPr id="0" name="image3.jpg"/>
                     <pic:cNvPicPr preferRelativeResize="0"/>
                   </pic:nvPicPr>
                   <pic:blipFill>
@@ -1028,12 +1028,12 @@
           <wp:inline distB="0" distT="0" distL="114300" distR="114300">
             <wp:extent cx="5570855" cy="2527935"/>
             <wp:effectExtent b="0" l="0" r="0" t="0"/>
-            <wp:docPr descr="Sem título" id="31" name="image3.png"/>
+            <wp:docPr descr="Sem título" id="30" name="image1.png"/>
             <a:graphic>
               <a:graphicData uri="http://schemas.openxmlformats.org/drawingml/2006/picture">
                 <pic:pic>
                   <pic:nvPicPr>
-                    <pic:cNvPr descr="Sem título" id="0" name="image3.png"/>
+                    <pic:cNvPr descr="Sem título" id="0" name="image1.png"/>
                     <pic:cNvPicPr preferRelativeResize="0"/>
                   </pic:nvPicPr>
                   <pic:blipFill>
@@ -1325,12 +1325,12 @@
             <wp:extent cx="5582285" cy="4324350"/>
             <wp:effectExtent b="0" l="0" r="0" t="0"/>
             <wp:wrapSquare wrapText="bothSides" distB="114300" distT="114300" distL="114300" distR="114300"/>
-            <wp:docPr id="35" name="image1.png"/>
+            <wp:docPr id="34" name="image4.png"/>
             <a:graphic>
               <a:graphicData uri="http://schemas.openxmlformats.org/drawingml/2006/picture">
                 <pic:pic>
                   <pic:nvPicPr>
-                    <pic:cNvPr id="0" name="image1.png"/>
+                    <pic:cNvPr id="0" name="image4.png"/>
                     <pic:cNvPicPr preferRelativeResize="0"/>
                   </pic:nvPicPr>
                   <pic:blipFill>
@@ -6809,7 +6809,19 @@
                 <w:szCs w:val="22"/>
                 <w:rtl w:val="0"/>
               </w:rPr>
-              <w:t xml:space="preserve">Qualquer campeonato oficial criado ao qual não tenha ao menos 8 pilotos não pode ocorre.</w:t>
+              <w:t xml:space="preserve">Qualquer campeonato oficial criado</w:t>
+            </w:r>
+            <w:r>
+              <w:rPr>
+                <w:rFonts w:ascii="Arial" w:cs="Arial" w:eastAsia="Arial" w:hAnsi="Arial"/>
+                <w:rtl w:val="0"/>
+              </w:rPr>
+              <w:t xml:space="preserve"> deve possuir 10 ou mais pilotos para acontecer.</w:t>
+            </w:r>
+            <w:r>
+              <w:rPr>
+                <w:rtl w:val="0"/>
+              </w:rPr>
             </w:r>
           </w:p>
         </w:tc>
@@ -8191,12 +8203,12 @@
             <wp:extent cx="5570220" cy="2466340"/>
             <wp:effectExtent b="0" l="0" r="0" t="0"/>
             <wp:wrapSquare wrapText="bothSides" distB="0" distT="0" distL="114300" distR="114300"/>
-            <wp:docPr descr="SharedScreenshot" id="34" name="image8.jpg"/>
+            <wp:docPr descr="SharedScreenshot" id="32" name="image6.jpg"/>
             <a:graphic>
               <a:graphicData uri="http://schemas.openxmlformats.org/drawingml/2006/picture">
                 <pic:pic>
                   <pic:nvPicPr>
-                    <pic:cNvPr descr="SharedScreenshot" id="0" name="image8.jpg"/>
+                    <pic:cNvPr descr="SharedScreenshot" id="0" name="image6.jpg"/>
                     <pic:cNvPicPr preferRelativeResize="0"/>
                   </pic:nvPicPr>
                   <pic:blipFill>
@@ -8436,14 +8448,14 @@
         </w:rPr>
         <w:drawing>
           <wp:inline distB="114300" distT="114300" distL="114300" distR="114300">
-            <wp:extent cx="5582285" cy="2082800"/>
+            <wp:extent cx="5582285" cy="2133600"/>
             <wp:effectExtent b="0" l="0" r="0" t="0"/>
-            <wp:docPr id="29" name="image2.jpg"/>
+            <wp:docPr id="33" name="image5.jpg"/>
             <a:graphic>
               <a:graphicData uri="http://schemas.openxmlformats.org/drawingml/2006/picture">
                 <pic:pic>
                   <pic:nvPicPr>
-                    <pic:cNvPr id="0" name="image2.jpg"/>
+                    <pic:cNvPr id="0" name="image5.jpg"/>
                     <pic:cNvPicPr preferRelativeResize="0"/>
                   </pic:nvPicPr>
                   <pic:blipFill>
@@ -8456,7 +8468,7 @@
                   <pic:spPr>
                     <a:xfrm>
                       <a:off x="0" y="0"/>
-                      <a:ext cx="5582285" cy="2082800"/>
+                      <a:ext cx="5582285" cy="2133600"/>
                     </a:xfrm>
                     <a:prstGeom prst="rect"/>
                     <a:ln/>
@@ -9438,6 +9450,38 @@
               <w:t xml:space="preserve">O caso de uso começa com o piloto escolhendo criar uma corrida em seu perfil, ao qual informa o kartódromo onde a corrida será realizada,o tipo da corrida de seu interesse, a data que ocorrerá, o nome da corrida para os demais pilotos saberem do que se trata e o tipo de kart que vai ser usado. Após o piloto colocar as informações necessárias o piloto clica no botão de criar corrida para criar a corrida.</w:t>
             </w:r>
           </w:p>
+          <w:p>
+            <w:pPr>
+              <w:spacing w:line="360" w:lineRule="auto"/>
+              <w:jc w:val="both"/>
+              <w:rPr>
+                <w:rFonts w:ascii="Arial" w:cs="Arial" w:eastAsia="Arial" w:hAnsi="Arial"/>
+              </w:rPr>
+            </w:pPr>
+            <w:r>
+              <w:rPr>
+                <w:rFonts w:ascii="Arial" w:cs="Arial" w:eastAsia="Arial" w:hAnsi="Arial"/>
+                <w:rtl w:val="0"/>
+              </w:rPr>
+              <w:t xml:space="preserve">1-O piloto clica no botão criar campeonato para iniciar a funcionalidade.</w:t>
+            </w:r>
+          </w:p>
+          <w:p>
+            <w:pPr>
+              <w:spacing w:line="360" w:lineRule="auto"/>
+              <w:jc w:val="both"/>
+              <w:rPr>
+                <w:rFonts w:ascii="Arial" w:cs="Arial" w:eastAsia="Arial" w:hAnsi="Arial"/>
+              </w:rPr>
+            </w:pPr>
+            <w:r>
+              <w:rPr>
+                <w:rFonts w:ascii="Arial" w:cs="Arial" w:eastAsia="Arial" w:hAnsi="Arial"/>
+                <w:rtl w:val="0"/>
+              </w:rPr>
+              <w:t xml:space="preserve">2-O sistema c</w:t>
+            </w:r>
+          </w:p>
         </w:tc>
       </w:tr>
       <w:tr>
@@ -9914,6 +9958,8 @@
         <w:spacing w:line="360" w:lineRule="auto"/>
         <w:rPr>
           <w:rFonts w:ascii="Arial" w:cs="Arial" w:eastAsia="Arial" w:hAnsi="Arial"/>
+          <w:sz w:val="22"/>
+          <w:szCs w:val="22"/>
         </w:rPr>
       </w:pPr>
       <w:r>
@@ -10090,14 +10136,14 @@
         </w:rPr>
         <w:drawing>
           <wp:inline distB="114300" distT="114300" distL="114300" distR="114300">
-            <wp:extent cx="6230303" cy="3514725"/>
+            <wp:extent cx="5582285" cy="2971800"/>
             <wp:effectExtent b="0" l="0" r="0" t="0"/>
-            <wp:docPr id="28" name="image7.jpg"/>
+            <wp:docPr id="28" name="image8.jpg"/>
             <a:graphic>
               <a:graphicData uri="http://schemas.openxmlformats.org/drawingml/2006/picture">
                 <pic:pic>
                   <pic:nvPicPr>
-                    <pic:cNvPr id="0" name="image7.jpg"/>
+                    <pic:cNvPr id="0" name="image8.jpg"/>
                     <pic:cNvPicPr preferRelativeResize="0"/>
                   </pic:nvPicPr>
                   <pic:blipFill>
@@ -10110,7 +10156,7 @@
                   <pic:spPr>
                     <a:xfrm>
                       <a:off x="0" y="0"/>
-                      <a:ext cx="6230303" cy="3514725"/>
+                      <a:ext cx="5582285" cy="2971800"/>
                     </a:xfrm>
                     <a:prstGeom prst="rect"/>
                     <a:ln/>
@@ -10751,14 +10797,14 @@
         </w:rPr>
         <w:drawing>
           <wp:inline distB="114300" distT="114300" distL="114300" distR="114300">
-            <wp:extent cx="5582285" cy="3365500"/>
+            <wp:extent cx="5582285" cy="4279900"/>
             <wp:effectExtent b="0" l="0" r="0" t="0"/>
-            <wp:docPr id="33" name="image5.png"/>
+            <wp:docPr id="35" name="image7.jpg"/>
             <a:graphic>
               <a:graphicData uri="http://schemas.openxmlformats.org/drawingml/2006/picture">
                 <pic:pic>
                   <pic:nvPicPr>
-                    <pic:cNvPr id="0" name="image5.png"/>
+                    <pic:cNvPr id="0" name="image7.jpg"/>
                     <pic:cNvPicPr preferRelativeResize="0"/>
                   </pic:nvPicPr>
                   <pic:blipFill>
@@ -10771,7 +10817,7 @@
                   <pic:spPr>
                     <a:xfrm>
                       <a:off x="0" y="0"/>
-                      <a:ext cx="5582285" cy="3365500"/>
+                      <a:ext cx="5582285" cy="4279900"/>
                     </a:xfrm>
                     <a:prstGeom prst="rect"/>
                     <a:ln/>
@@ -11963,12 +12009,12 @@
         <wp:inline distB="0" distT="0" distL="0" distR="0">
           <wp:extent cx="5591861" cy="1418189"/>
           <wp:effectExtent b="0" l="0" r="0" t="0"/>
-          <wp:docPr id="32" name="image4.png"/>
+          <wp:docPr id="31" name="image2.png"/>
           <a:graphic>
             <a:graphicData uri="http://schemas.openxmlformats.org/drawingml/2006/picture">
               <pic:pic>
                 <pic:nvPicPr>
-                  <pic:cNvPr id="0" name="image4.png"/>
+                  <pic:cNvPr id="0" name="image2.png"/>
                   <pic:cNvPicPr preferRelativeResize="0"/>
                 </pic:nvPicPr>
                 <pic:blipFill>
@@ -13789,7 +13835,7 @@
 
 <file path=customXML/item1.xml><?xml version="1.0" encoding="utf-8"?>
 <go:gDocsCustomXmlDataStorage xmlns:go="http://customooxmlschemas.google.com/" xmlns:r="http://schemas.openxmlformats.org/officeDocument/2006/relationships">
-  <go:docsCustomData xmlns:go="http://customooxmlschemas.google.com/" roundtripDataSignature="AMtx7mh8hOHxTxPTMJOiYTO6eggWOvH5KQ==">AMUW2mXGgZCXmP2yfozrvzVbiFhomFHQAwb/hUIFLHKmpi9LVY4m54nRkwd5xaQWbdQ3pGtBw7ravTWgfG0bXfFYfqH0QTmfJKyUB3aJNEdrd5FijPH+PjmyIet8XrtoVOnnjc+Io11qqAlnHmnAbVMIpTlt9Lraqw==</go:docsCustomData>
+  <go:docsCustomData xmlns:go="http://customooxmlschemas.google.com/" roundtripDataSignature="AMtx7mh8hOHxTxPTMJOiYTO6eggWOvH5KQ==">AMUW2mWoy+u6lyUz0vUd4xeRNZ23I8Y8T38BCiw+Y1mVo2i8mxF7InAdi9lVwFKi9DN0R1TC8HtyWQXHDfiJ+77soyxmObtqko2PTFvIfUfhqtH3pZQTt1KW1IbDZUeet6/jgdgMKXcH+dKLcJ7Jch/zlcPGnN1KFg==</go:docsCustomData>
 </go:gDocsCustomXmlDataStorage>
 </file>
 

</xml_diff>

<commit_message>
casos de uso finalizado
</commit_message>
<xml_diff>
--- a/PROJETO_INTEGRADOR_III.docx
+++ b/PROJETO_INTEGRADOR_III.docx
@@ -775,12 +775,12 @@
           <wp:inline distB="114300" distT="114300" distL="114300" distR="114300">
             <wp:extent cx="5582285" cy="3721100"/>
             <wp:effectExtent b="0" l="0" r="0" t="0"/>
-            <wp:docPr id="37" name="image6.jpg"/>
+            <wp:docPr id="37" name="image5.jpg"/>
             <a:graphic>
               <a:graphicData uri="http://schemas.openxmlformats.org/drawingml/2006/picture">
                 <pic:pic>
                   <pic:nvPicPr>
-                    <pic:cNvPr id="0" name="image6.jpg"/>
+                    <pic:cNvPr id="0" name="image5.jpg"/>
                     <pic:cNvPicPr preferRelativeResize="0"/>
                   </pic:nvPicPr>
                   <pic:blipFill>
@@ -997,12 +997,12 @@
           <wp:inline distB="0" distT="0" distL="114300" distR="114300">
             <wp:extent cx="5570855" cy="2527935"/>
             <wp:effectExtent b="0" l="0" r="0" t="0"/>
-            <wp:docPr descr="Sem título" id="38" name="image3.png"/>
+            <wp:docPr descr="Sem título" id="38" name="image1.png"/>
             <a:graphic>
               <a:graphicData uri="http://schemas.openxmlformats.org/drawingml/2006/picture">
                 <pic:pic>
                   <pic:nvPicPr>
-                    <pic:cNvPr descr="Sem título" id="0" name="image3.png"/>
+                    <pic:cNvPr descr="Sem título" id="0" name="image1.png"/>
                     <pic:cNvPicPr preferRelativeResize="0"/>
                   </pic:nvPicPr>
                   <pic:blipFill>
@@ -1282,12 +1282,12 @@
           <wp:inline distB="114300" distT="114300" distL="114300" distR="114300">
             <wp:extent cx="5582285" cy="4889500"/>
             <wp:effectExtent b="0" l="0" r="0" t="0"/>
-            <wp:docPr id="35" name="image7.png"/>
+            <wp:docPr id="35" name="image2.png"/>
             <a:graphic>
               <a:graphicData uri="http://schemas.openxmlformats.org/drawingml/2006/picture">
                 <pic:pic>
                   <pic:nvPicPr>
-                    <pic:cNvPr id="0" name="image7.png"/>
+                    <pic:cNvPr id="0" name="image2.png"/>
                     <pic:cNvPicPr preferRelativeResize="0"/>
                   </pic:nvPicPr>
                   <pic:blipFill>
@@ -8016,12 +8016,12 @@
             <wp:extent cx="5570220" cy="2466340"/>
             <wp:effectExtent b="0" l="0" r="0" t="0"/>
             <wp:wrapSquare wrapText="bothSides" distB="0" distT="0" distL="114300" distR="114300"/>
-            <wp:docPr descr="SharedScreenshot" id="41" name="image8.jpg"/>
+            <wp:docPr descr="SharedScreenshot" id="41" name="image7.jpg"/>
             <a:graphic>
               <a:graphicData uri="http://schemas.openxmlformats.org/drawingml/2006/picture">
                 <pic:pic>
                   <pic:nvPicPr>
-                    <pic:cNvPr descr="SharedScreenshot" id="0" name="image8.jpg"/>
+                    <pic:cNvPr descr="SharedScreenshot" id="0" name="image7.jpg"/>
                     <pic:cNvPicPr preferRelativeResize="0"/>
                   </pic:nvPicPr>
                   <pic:blipFill>
@@ -8278,12 +8278,12 @@
           <wp:inline distB="0" distT="0" distL="114300" distR="114300">
             <wp:extent cx="5572125" cy="2132330"/>
             <wp:effectExtent b="0" l="0" r="0" t="0"/>
-            <wp:docPr descr="ARRUMAR PORRA" id="39" name="image5.png"/>
+            <wp:docPr descr="ARRUMAR PORRA" id="39" name="image6.png"/>
             <a:graphic>
               <a:graphicData uri="http://schemas.openxmlformats.org/drawingml/2006/picture">
                 <pic:pic>
                   <pic:nvPicPr>
-                    <pic:cNvPr descr="ARRUMAR PORRA" id="0" name="image5.png"/>
+                    <pic:cNvPr descr="ARRUMAR PORRA" id="0" name="image6.png"/>
                     <pic:cNvPicPr preferRelativeResize="0"/>
                   </pic:nvPicPr>
                   <pic:blipFill>
@@ -8864,12 +8864,12 @@
         <w:tblLook w:val="0000"/>
       </w:tblPr>
       <w:tblGrid>
-        <w:gridCol w:w="1801"/>
-        <w:gridCol w:w="7199"/>
+        <w:gridCol w:w="2940"/>
+        <w:gridCol w:w="6060"/>
         <w:tblGridChange w:id="0">
           <w:tblGrid>
-            <w:gridCol w:w="1801"/>
-            <w:gridCol w:w="7199"/>
+            <w:gridCol w:w="2940"/>
+            <w:gridCol w:w="6060"/>
           </w:tblGrid>
         </w:tblGridChange>
       </w:tblGrid>
@@ -9464,123 +9464,6 @@
       </w:tr>
       <w:tr>
         <w:trPr>
-          <w:trHeight w:val="168" w:hRule="atLeast"/>
-        </w:trPr>
-        <w:tc>
-          <w:tcPr>
-            <w:gridSpan w:val="2"/>
-            <w:tcBorders>
-              <w:top w:color="000000" w:space="0" w:sz="8" w:val="single"/>
-              <w:left w:color="000000" w:space="0" w:sz="8" w:val="single"/>
-              <w:bottom w:color="000000" w:space="0" w:sz="8" w:val="single"/>
-              <w:right w:color="000000" w:space="0" w:sz="8" w:val="single"/>
-            </w:tcBorders>
-            <w:shd w:fill="ffffff" w:val="clear"/>
-            <w:tcMar>
-              <w:top w:w="100.0" w:type="dxa"/>
-              <w:left w:w="100.0" w:type="dxa"/>
-              <w:bottom w:w="100.0" w:type="dxa"/>
-              <w:right w:w="100.0" w:type="dxa"/>
-            </w:tcMar>
-            <w:vAlign w:val="top"/>
-          </w:tcPr>
-          <w:p>
-            <w:pPr>
-              <w:jc w:val="center"/>
-              <w:rPr>
-                <w:rFonts w:ascii="Arial" w:cs="Arial" w:eastAsia="Arial" w:hAnsi="Arial"/>
-                <w:b w:val="1"/>
-                <w:sz w:val="22"/>
-                <w:szCs w:val="22"/>
-              </w:rPr>
-            </w:pPr>
-            <w:r>
-              <w:rPr>
-                <w:rFonts w:ascii="Arial" w:cs="Arial" w:eastAsia="Arial" w:hAnsi="Arial"/>
-                <w:b w:val="1"/>
-                <w:sz w:val="22"/>
-                <w:szCs w:val="22"/>
-                <w:rtl w:val="0"/>
-              </w:rPr>
-              <w:t xml:space="preserve">Fluxos alternativos</w:t>
-            </w:r>
-          </w:p>
-        </w:tc>
-      </w:tr>
-      <w:tr>
-        <w:trPr>
-          <w:trHeight w:val="20" w:hRule="atLeast"/>
-        </w:trPr>
-        <w:tc>
-          <w:tcPr>
-            <w:gridSpan w:val="2"/>
-            <w:tcBorders>
-              <w:top w:color="000000" w:space="0" w:sz="8" w:val="single"/>
-              <w:left w:color="000000" w:space="0" w:sz="8" w:val="single"/>
-              <w:bottom w:color="000000" w:space="0" w:sz="8" w:val="single"/>
-              <w:right w:color="000000" w:space="0" w:sz="8" w:val="single"/>
-            </w:tcBorders>
-            <w:shd w:fill="ffffff" w:val="clear"/>
-            <w:tcMar>
-              <w:top w:w="100.0" w:type="dxa"/>
-              <w:left w:w="100.0" w:type="dxa"/>
-              <w:bottom w:w="100.0" w:type="dxa"/>
-              <w:right w:w="100.0" w:type="dxa"/>
-            </w:tcMar>
-            <w:vAlign w:val="top"/>
-          </w:tcPr>
-          <w:p>
-            <w:pPr>
-              <w:spacing w:line="360" w:lineRule="auto"/>
-              <w:jc w:val="both"/>
-              <w:rPr>
-                <w:rFonts w:ascii="Arial" w:cs="Arial" w:eastAsia="Arial" w:hAnsi="Arial"/>
-                <w:sz w:val="22"/>
-                <w:szCs w:val="22"/>
-              </w:rPr>
-            </w:pPr>
-            <w:r>
-              <w:rPr>
-                <w:rFonts w:ascii="Arial" w:cs="Arial" w:eastAsia="Arial" w:hAnsi="Arial"/>
-                <w:sz w:val="22"/>
-                <w:szCs w:val="22"/>
-                <w:rtl w:val="0"/>
-              </w:rPr>
-              <w:t xml:space="preserve">Caso o dia escolhido pelo piloto não for um dia da semana aberto pelo o kartódromo ou nesse dia já possuir uma corrida, a corrida não</w:t>
-            </w:r>
-            <w:r>
-              <w:rPr>
-                <w:rFonts w:ascii="Arial" w:cs="Arial" w:eastAsia="Arial" w:hAnsi="Arial"/>
-                <w:rtl w:val="0"/>
-              </w:rPr>
-              <w:t xml:space="preserve"> vai </w:t>
-            </w:r>
-            <w:r>
-              <w:rPr>
-                <w:rFonts w:ascii="Arial" w:cs="Arial" w:eastAsia="Arial" w:hAnsi="Arial"/>
-                <w:sz w:val="22"/>
-                <w:szCs w:val="22"/>
-                <w:rtl w:val="0"/>
-              </w:rPr>
-              <w:t xml:space="preserve">ser criada</w:t>
-            </w:r>
-            <w:r>
-              <w:rPr>
-                <w:rFonts w:ascii="Arial" w:cs="Arial" w:eastAsia="Arial" w:hAnsi="Arial"/>
-                <w:rtl w:val="0"/>
-              </w:rPr>
-              <w:t xml:space="preserve"> e uma mensagem  de erro ficará visível.</w:t>
-            </w:r>
-            <w:r>
-              <w:rPr>
-                <w:rtl w:val="0"/>
-              </w:rPr>
-            </w:r>
-          </w:p>
-        </w:tc>
-      </w:tr>
-      <w:tr>
-        <w:trPr>
           <w:trHeight w:val="594" w:hRule="atLeast"/>
         </w:trPr>
         <w:tc>
@@ -9616,7 +9499,7 @@
                 <w:b w:val="1"/>
                 <w:rtl w:val="0"/>
               </w:rPr>
-              <w:t xml:space="preserve">Fluxo de exceção</w:t>
+              <w:t xml:space="preserve">Fluxo de exceção(5):data não disponível</w:t>
             </w:r>
             <w:r>
               <w:rPr>
@@ -9648,21 +9531,30 @@
               <w:jc w:val="both"/>
               <w:rPr>
                 <w:rFonts w:ascii="Arial" w:cs="Arial" w:eastAsia="Arial" w:hAnsi="Arial"/>
-                <w:sz w:val="22"/>
-                <w:szCs w:val="22"/>
-              </w:rPr>
-            </w:pPr>
-            <w:r>
-              <w:rPr>
-                <w:rFonts w:ascii="Arial" w:cs="Arial" w:eastAsia="Arial" w:hAnsi="Arial"/>
-                <w:rtl w:val="0"/>
-              </w:rPr>
-              <w:t xml:space="preserve">Caso o piloto não informar um dos campos para criar a corrida uma janela de mensagem aparece informando de falta de informações.</w:t>
-            </w:r>
-            <w:r>
-              <w:rPr>
-                <w:rtl w:val="0"/>
-              </w:rPr>
+              </w:rPr>
+            </w:pPr>
+            <w:r>
+              <w:rPr>
+                <w:rFonts w:ascii="Arial" w:cs="Arial" w:eastAsia="Arial" w:hAnsi="Arial"/>
+                <w:rtl w:val="0"/>
+              </w:rPr>
+              <w:t xml:space="preserve">a-Caso um dos campos não for preenchido uma mensagem informa a falta de informações.</w:t>
+            </w:r>
+          </w:p>
+          <w:p>
+            <w:pPr>
+              <w:spacing w:line="360" w:lineRule="auto"/>
+              <w:jc w:val="both"/>
+              <w:rPr>
+                <w:rFonts w:ascii="Arial" w:cs="Arial" w:eastAsia="Arial" w:hAnsi="Arial"/>
+              </w:rPr>
+            </w:pPr>
+            <w:r>
+              <w:rPr>
+                <w:rFonts w:ascii="Arial" w:cs="Arial" w:eastAsia="Arial" w:hAnsi="Arial"/>
+                <w:rtl w:val="0"/>
+              </w:rPr>
+              <w:t xml:space="preserve">b- retorna ao casos de uso 3. </w:t>
             </w:r>
           </w:p>
         </w:tc>
@@ -10117,12 +10009,12 @@
           <wp:inline distB="0" distT="0" distL="114300" distR="114300">
             <wp:extent cx="5578475" cy="2880995"/>
             <wp:effectExtent b="0" l="0" r="0" t="0"/>
-            <wp:docPr descr="DER PROJETO" id="40" name="image2.png"/>
+            <wp:docPr descr="DER PROJETO" id="40" name="image4.png"/>
             <a:graphic>
               <a:graphicData uri="http://schemas.openxmlformats.org/drawingml/2006/picture">
                 <pic:pic>
                   <pic:nvPicPr>
-                    <pic:cNvPr descr="DER PROJETO" id="0" name="image2.png"/>
+                    <pic:cNvPr descr="DER PROJETO" id="0" name="image4.png"/>
                     <pic:cNvPicPr preferRelativeResize="0"/>
                   </pic:nvPicPr>
                   <pic:blipFill>
@@ -10651,12 +10543,12 @@
           <wp:inline distB="114300" distT="114300" distL="114300" distR="114300">
             <wp:extent cx="5581650" cy="3942398"/>
             <wp:effectExtent b="0" l="0" r="0" t="0"/>
-            <wp:docPr id="36" name="image4.jpg"/>
+            <wp:docPr id="36" name="image8.jpg"/>
             <a:graphic>
               <a:graphicData uri="http://schemas.openxmlformats.org/drawingml/2006/picture">
                 <pic:pic>
                   <pic:nvPicPr>
-                    <pic:cNvPr id="0" name="image4.jpg"/>
+                    <pic:cNvPr id="0" name="image8.jpg"/>
                     <pic:cNvPicPr preferRelativeResize="0"/>
                   </pic:nvPicPr>
                   <pic:blipFill>
@@ -11875,12 +11767,12 @@
         <wp:inline distB="0" distT="0" distL="0" distR="0">
           <wp:extent cx="5591861" cy="1418189"/>
           <wp:effectExtent b="0" l="0" r="0" t="0"/>
-          <wp:docPr id="42" name="image1.png"/>
+          <wp:docPr id="42" name="image3.png"/>
           <a:graphic>
             <a:graphicData uri="http://schemas.openxmlformats.org/drawingml/2006/picture">
               <pic:pic>
                 <pic:nvPicPr>
-                  <pic:cNvPr id="0" name="image1.png"/>
+                  <pic:cNvPr id="0" name="image3.png"/>
                   <pic:cNvPicPr preferRelativeResize="0"/>
                 </pic:nvPicPr>
                 <pic:blipFill>
@@ -13612,7 +13504,7 @@
 
 <file path=customXML/item1.xml><?xml version="1.0" encoding="utf-8"?>
 <go:gDocsCustomXmlDataStorage xmlns:go="http://customooxmlschemas.google.com/" xmlns:r="http://schemas.openxmlformats.org/officeDocument/2006/relationships">
-  <go:docsCustomData xmlns:go="http://customooxmlschemas.google.com/" roundtripDataSignature="AMtx7mj0I5UOyYmxOc+u4orifavFKxLtxg==">AMUW2mVYR7jZNp21SiyuN3tHHdj2lkdft6TvfFsSekX1qn4tMVQlXO9GfgQXojgfOtShxnpCPn4bxtkO9Ca0yUoum8VkpLGj3ti8m0YX4/Pk+OnnlKFOUVY0zIYs8K/XKJIMb+N5MePW5ayPafdDYHusnrVuC+ICcA==</go:docsCustomData>
+  <go:docsCustomData xmlns:go="http://customooxmlschemas.google.com/" roundtripDataSignature="AMtx7mj0I5UOyYmxOc+u4orifavFKxLtxg==">AMUW2mUzAKhH33vFVbHaPv6wp3yhgi6bYldjchIw1tglUSzsG2npIe/ggRJIk8g03ZdR+/Bmdml978wH/T1MCGDs1l7f/R4Npbpo2IrwmRwxi0seG/ZtVVMN3LZf6phJ8HFyp/Jw8nF2hMots6LKfjmCcfSgYjUc5Q==</go:docsCustomData>
 </go:gDocsCustomXmlDataStorage>
 </file>
 

</xml_diff>

<commit_message>
Ultima atualização da documentação
</commit_message>
<xml_diff>
--- a/PROJETO_INTEGRADOR_III.docx
+++ b/PROJETO_INTEGRADOR_III.docx
@@ -479,7 +479,26 @@
           <w:szCs w:val="22"/>
           <w:rtl w:val="0"/>
         </w:rPr>
-        <w:t>O projeto do KartOnRoad consiste em desenvolver o sistema de gestão de kartódromo cujo o objetivo ser  o de permitir seus usuários(Pilotos) de se cadastrarem e logarem no sistema para poder participar das corridas que desejarem. Podendo entrar em corridas normais ou campeonatos que serão realizadas ou criar as suas próprias corridas. Além de poder enviar avisos aos demais participantes da corrida ou convidar outros pilotos, caso o piloto seja o ADM da corrida.</w:t>
+        <w:t>O projeto do KartOnRoad consiste em desenvolver o sistema de gestão de kartódromo cujo o objetivo ser  o de permitir seus usuários</w:t>
+      </w:r>
+      <w:r>
+        <w:rPr>
+          <w:rFonts w:hint="default" w:ascii="Arial" w:hAnsi="Arial" w:eastAsia="Arial" w:cs="Arial"/>
+          <w:sz w:val="22"/>
+          <w:szCs w:val="22"/>
+          <w:rtl w:val="0"/>
+          <w:lang w:val="pt-BR"/>
+        </w:rPr>
+        <w:t xml:space="preserve"> </w:t>
+      </w:r>
+      <w:r>
+        <w:rPr>
+          <w:rFonts w:ascii="Arial" w:hAnsi="Arial" w:eastAsia="Arial" w:cs="Arial"/>
+          <w:sz w:val="22"/>
+          <w:szCs w:val="22"/>
+          <w:rtl w:val="0"/>
+        </w:rPr>
+        <w:t>(Pilotos) de se cadastrarem e logarem no sistema para poder participar das corridas que desejarem. Podendo entrar em corridas normais ou campeonatos que serão realizadas ou criar as suas próprias corridas. Além de poder enviar avisos aos demais participantes da corrida ou convidar outros pilotos, caso o piloto seja o ADM da corrida.</w:t>
       </w:r>
     </w:p>
     <w:p>
@@ -586,21 +605,15 @@
       <w:r>
         <w:rPr>
           <w:rFonts w:ascii="Arial" w:hAnsi="Arial" w:eastAsia="Arial" w:cs="Arial"/>
-          <w:sz w:val="22"/>
-          <w:szCs w:val="22"/>
-          <w:rtl w:val="0"/>
-        </w:rPr>
-        <w:t xml:space="preserve">Project </w:t>
-      </w:r>
-      <w:r>
-        <w:rPr>
-          <w:rFonts w:ascii="Arial" w:hAnsi="Arial" w:eastAsia="Arial" w:cs="Arial"/>
-          <w:i/>
-          <w:sz w:val="22"/>
-          <w:szCs w:val="22"/>
-          <w:rtl w:val="0"/>
-        </w:rPr>
-        <w:t>Model Canvas (PMCanvas)</w:t>
+          <w:b w:val="0"/>
+          <w:bCs w:val="0"/>
+          <w:i w:val="0"/>
+          <w:iCs w:val="0"/>
+          <w:sz w:val="22"/>
+          <w:szCs w:val="22"/>
+          <w:rtl w:val="0"/>
+        </w:rPr>
+        <w:t>Project Model Canvas (PMCanvas)</w:t>
       </w:r>
       <w:r>
         <w:rPr>
@@ -5753,7 +5766,7 @@
               <w:bottom w:w="100" w:type="dxa"/>
               <w:right w:w="100" w:type="dxa"/>
             </w:tcMar>
-            <w:vAlign w:val="top"/>
+            <w:vAlign w:val="center"/>
           </w:tcPr>
           <w:p>
             <w:pPr>
@@ -5770,7 +5783,7 @@
               <w:shd w:val="clear" w:fill="auto"/>
               <w:spacing w:before="0" w:after="0" w:line="240" w:lineRule="auto"/>
               <w:ind w:left="0" w:right="0" w:firstLine="0"/>
-              <w:jc w:val="left"/>
+              <w:jc w:val="center"/>
               <w:rPr>
                 <w:rFonts w:ascii="Arial" w:hAnsi="Arial" w:eastAsia="Arial" w:cs="Arial"/>
                 <w:sz w:val="22"/>
@@ -5803,7 +5816,7 @@
               <w:bottom w:w="100" w:type="dxa"/>
               <w:right w:w="100" w:type="dxa"/>
             </w:tcMar>
-            <w:vAlign w:val="top"/>
+            <w:vAlign w:val="center"/>
           </w:tcPr>
           <w:p>
             <w:pPr>
@@ -5820,7 +5833,7 @@
               <w:shd w:val="clear" w:fill="auto"/>
               <w:spacing w:before="0" w:after="0" w:line="240" w:lineRule="auto"/>
               <w:ind w:left="0" w:right="0" w:firstLine="0"/>
-              <w:jc w:val="left"/>
+              <w:jc w:val="center"/>
               <w:rPr>
                 <w:rFonts w:ascii="Arial" w:hAnsi="Arial" w:eastAsia="Arial" w:cs="Arial"/>
                 <w:sz w:val="22"/>
@@ -6481,45 +6494,83 @@
           <w:szCs w:val="22"/>
           <w:rtl w:val="0"/>
         </w:rPr>
-        <w:t>As regras de negócio são restrições/premissas necessárias para o negócio</w:t>
-      </w:r>
-    </w:p>
-    <w:p>
-      <w:pPr>
-        <w:jc w:val="both"/>
-        <w:rPr>
-          <w:rFonts w:ascii="Arial" w:hAnsi="Arial" w:eastAsia="Arial" w:cs="Arial"/>
-          <w:sz w:val="22"/>
-          <w:szCs w:val="22"/>
-        </w:rPr>
-      </w:pPr>
-      <w:r>
-        <w:rPr>
-          <w:rFonts w:ascii="Arial" w:hAnsi="Arial" w:eastAsia="Arial" w:cs="Arial"/>
-          <w:sz w:val="22"/>
-          <w:szCs w:val="22"/>
-          <w:rtl w:val="0"/>
-        </w:rPr>
-        <w:t>“acontecer”.</w:t>
-      </w:r>
-    </w:p>
-    <w:p>
-      <w:pPr>
-        <w:jc w:val="both"/>
-        <w:rPr>
-          <w:rFonts w:ascii="Arial" w:hAnsi="Arial" w:eastAsia="Arial" w:cs="Arial"/>
-          <w:sz w:val="22"/>
-          <w:szCs w:val="22"/>
-        </w:rPr>
-      </w:pPr>
-      <w:r>
-        <w:rPr>
-          <w:rFonts w:ascii="Arial" w:hAnsi="Arial" w:eastAsia="Arial" w:cs="Arial"/>
-          <w:sz w:val="22"/>
-          <w:szCs w:val="22"/>
-          <w:rtl w:val="0"/>
-        </w:rPr>
-        <w:t>As colunas possuem os seguintes significados para a TABELA 3:</w:t>
+        <w:t>As regras de negócio são restrições</w:t>
+      </w:r>
+      <w:r>
+        <w:rPr>
+          <w:rFonts w:hint="default" w:ascii="Arial" w:hAnsi="Arial" w:eastAsia="Arial" w:cs="Arial"/>
+          <w:sz w:val="22"/>
+          <w:szCs w:val="22"/>
+          <w:rtl w:val="0"/>
+          <w:lang w:val="pt-BR"/>
+        </w:rPr>
+        <w:t xml:space="preserve"> ou </w:t>
+      </w:r>
+      <w:r>
+        <w:rPr>
+          <w:rFonts w:ascii="Arial" w:hAnsi="Arial" w:eastAsia="Arial" w:cs="Arial"/>
+          <w:sz w:val="22"/>
+          <w:szCs w:val="22"/>
+          <w:rtl w:val="0"/>
+        </w:rPr>
+        <w:t>premissas</w:t>
+      </w:r>
+      <w:r>
+        <w:rPr>
+          <w:rFonts w:hint="default" w:ascii="Arial" w:hAnsi="Arial" w:eastAsia="Arial" w:cs="Arial"/>
+          <w:sz w:val="22"/>
+          <w:szCs w:val="22"/>
+          <w:rtl w:val="0"/>
+          <w:lang w:val="pt-BR"/>
+        </w:rPr>
+        <w:t xml:space="preserve"> que são</w:t>
+      </w:r>
+      <w:r>
+        <w:rPr>
+          <w:rFonts w:ascii="Arial" w:hAnsi="Arial" w:eastAsia="Arial" w:cs="Arial"/>
+          <w:sz w:val="22"/>
+          <w:szCs w:val="22"/>
+          <w:rtl w:val="0"/>
+        </w:rPr>
+        <w:t xml:space="preserve"> necessárias para o negócio</w:t>
+      </w:r>
+      <w:r>
+        <w:rPr>
+          <w:rFonts w:hint="default" w:ascii="Arial" w:hAnsi="Arial" w:eastAsia="Arial" w:cs="Arial"/>
+          <w:sz w:val="22"/>
+          <w:szCs w:val="22"/>
+          <w:rtl w:val="0"/>
+          <w:lang w:val="pt-BR"/>
+        </w:rPr>
+        <w:t xml:space="preserve"> </w:t>
+      </w:r>
+      <w:r>
+        <w:rPr>
+          <w:rFonts w:ascii="Arial" w:hAnsi="Arial" w:eastAsia="Arial" w:cs="Arial"/>
+          <w:sz w:val="22"/>
+          <w:szCs w:val="22"/>
+          <w:rtl w:val="0"/>
+        </w:rPr>
+        <w:t>“acontecer”</w:t>
+      </w:r>
+      <w:r>
+        <w:rPr>
+          <w:rFonts w:hint="default" w:ascii="Arial" w:hAnsi="Arial" w:eastAsia="Arial" w:cs="Arial"/>
+          <w:sz w:val="22"/>
+          <w:szCs w:val="22"/>
+          <w:rtl w:val="0"/>
+          <w:lang w:val="pt-BR"/>
+        </w:rPr>
+        <w:t>, ou em outras palavras é como que aquela rotina de algum trabalho na vida real acontece, independente de um sistema feito por computador para ajudar no trabalho</w:t>
+      </w:r>
+      <w:r>
+        <w:rPr>
+          <w:rFonts w:ascii="Arial" w:hAnsi="Arial" w:eastAsia="Arial" w:cs="Arial"/>
+          <w:sz w:val="22"/>
+          <w:szCs w:val="22"/>
+          <w:rtl w:val="0"/>
+        </w:rPr>
+        <w:t>.</w:t>
       </w:r>
     </w:p>
     <w:p>
@@ -8335,34 +8386,34 @@
         <w:spacing w:line="360" w:lineRule="auto"/>
         <w:jc w:val="both"/>
         <w:rPr>
-          <w:rFonts w:ascii="Arial" w:hAnsi="Arial" w:eastAsia="Arial" w:cs="Arial"/>
-        </w:rPr>
-      </w:pPr>
-      <w:r>
+          <w:rFonts w:hint="default" w:ascii="Arial" w:hAnsi="Arial" w:eastAsia="Arial" w:cs="Arial"/>
+          <w:lang w:val="pt-BR"/>
+        </w:rPr>
+      </w:pPr>
+      <w:r>
+        <w:rPr>
+          <w:rFonts w:hint="default" w:ascii="Arial" w:hAnsi="Arial" w:eastAsia="Arial" w:cs="Arial"/>
+          <w:lang w:val="pt-BR"/>
+        </w:rPr>
         <w:drawing>
-          <wp:anchor distT="0" distB="0" distL="114300" distR="114300" simplePos="0" relativeHeight="0" behindDoc="0" locked="0" layoutInCell="1" allowOverlap="1">
-            <wp:simplePos x="0" y="0"/>
-            <wp:positionH relativeFrom="column">
-              <wp:posOffset>104775</wp:posOffset>
-            </wp:positionH>
-            <wp:positionV relativeFrom="paragraph">
-              <wp:posOffset>171450</wp:posOffset>
-            </wp:positionV>
+          <wp:inline distT="0" distB="0" distL="114300" distR="114300">
             <wp:extent cx="5570220" cy="2466340"/>
-            <wp:effectExtent l="0" t="0" r="0" b="0"/>
-            <wp:wrapSquare wrapText="bothSides"/>
-            <wp:docPr id="41" name="image7.jpg" descr="SharedScreenshot"/>
-            <wp:cNvGraphicFramePr/>
+            <wp:effectExtent l="0" t="0" r="11430" b="10160"/>
+            <wp:docPr id="1" name="Imagem 1" descr="Imagem1"/>
+            <wp:cNvGraphicFramePr>
+              <a:graphicFrameLocks xmlns:a="http://schemas.openxmlformats.org/drawingml/2006/main" noChangeAspect="1"/>
+            </wp:cNvGraphicFramePr>
             <a:graphic xmlns:a="http://schemas.openxmlformats.org/drawingml/2006/main">
               <a:graphicData uri="http://schemas.openxmlformats.org/drawingml/2006/picture">
                 <pic:pic xmlns:pic="http://schemas.openxmlformats.org/drawingml/2006/picture">
                   <pic:nvPicPr>
-                    <pic:cNvPr id="41" name="image7.jpg" descr="SharedScreenshot"/>
-                    <pic:cNvPicPr preferRelativeResize="0"/>
+                    <pic:cNvPr id="1" name="Imagem 1" descr="Imagem1"/>
+                    <pic:cNvPicPr>
+                      <a:picLocks noChangeAspect="1"/>
+                    </pic:cNvPicPr>
                   </pic:nvPicPr>
                   <pic:blipFill>
                     <a:blip r:embed="rId13"/>
-                    <a:srcRect/>
                     <a:stretch>
                       <a:fillRect/>
                     </a:stretch>
@@ -8379,7 +8430,7 @@
                 </pic:pic>
               </a:graphicData>
             </a:graphic>
-          </wp:anchor>
+          </wp:inline>
         </w:drawing>
       </w:r>
     </w:p>
@@ -10693,8 +10744,6 @@
           </wp:inline>
         </w:drawing>
       </w:r>
-      <w:bookmarkStart w:id="2" w:name="_GoBack"/>
-      <w:bookmarkEnd w:id="2"/>
     </w:p>
     <w:p>
       <w:pPr>
@@ -10802,20 +10851,45 @@
         <w:jc w:val="both"/>
         <w:rPr>
           <w:rFonts w:ascii="Arial" w:hAnsi="Arial" w:eastAsia="Arial" w:cs="Arial"/>
-          <w:color w:val="222222"/>
-          <w:sz w:val="22"/>
-          <w:szCs w:val="22"/>
-        </w:rPr>
-      </w:pPr>
-      <w:r>
-        <w:rPr>
-          <w:rFonts w:ascii="Arial" w:hAnsi="Arial" w:eastAsia="Arial" w:cs="Arial"/>
-          <w:color w:val="222222"/>
-          <w:sz w:val="22"/>
-          <w:szCs w:val="22"/>
-          <w:rtl w:val="0"/>
-        </w:rPr>
-        <w:t>A prototipagem é basicamente uma versões incompletas do programa que está sendo desenvolvido, simulando alguns aspectos do programa, mas que no final pode ser completamente diferente do produto final uma vez que mudanças podem ocorrer.</w:t>
+          <w:color w:val="000000" w:themeColor="text1"/>
+          <w:sz w:val="22"/>
+          <w:szCs w:val="22"/>
+          <w14:textFill>
+            <w14:solidFill>
+              <w14:schemeClr w14:val="tx1"/>
+            </w14:solidFill>
+          </w14:textFill>
+        </w:rPr>
+      </w:pPr>
+      <w:r>
+        <w:rPr>
+          <w:rFonts w:ascii="Arial" w:hAnsi="Arial" w:eastAsia="Arial" w:cs="Arial"/>
+          <w:color w:val="000000" w:themeColor="text1"/>
+          <w:sz w:val="22"/>
+          <w:szCs w:val="22"/>
+          <w:rtl w:val="0"/>
+          <w14:textFill>
+            <w14:solidFill>
+              <w14:schemeClr w14:val="tx1"/>
+            </w14:solidFill>
+          </w14:textFill>
+        </w:rPr>
+        <w:t>A prototipagem é basicamente uma versões incompletas do programa que está sendo desenvolvido, simulando alguns aspectos do programa, mas que no final pode ser completamente diferente do produto final uma vez qu</w:t>
+      </w:r>
+      <w:r>
+        <w:rPr>
+          <w:rFonts w:ascii="Arial" w:hAnsi="Arial" w:eastAsia="Arial" w:cs="Arial"/>
+          <w:color w:val="000000" w:themeColor="text1"/>
+          <w:sz w:val="22"/>
+          <w:szCs w:val="22"/>
+          <w:rtl w:val="0"/>
+          <w14:textFill>
+            <w14:solidFill>
+              <w14:schemeClr w14:val="tx1"/>
+            </w14:solidFill>
+          </w14:textFill>
+        </w:rPr>
+        <w:t>e mudanças podem ocorrer.</w:t>
       </w:r>
     </w:p>
     <w:p>
@@ -10826,18 +10900,28 @@
         <w:jc w:val="both"/>
         <w:rPr>
           <w:rFonts w:ascii="Arial" w:hAnsi="Arial" w:eastAsia="Arial" w:cs="Arial"/>
-          <w:color w:val="222222"/>
-          <w:sz w:val="22"/>
-          <w:szCs w:val="22"/>
-        </w:rPr>
-      </w:pPr>
-      <w:r>
-        <w:rPr>
-          <w:rFonts w:ascii="Arial" w:hAnsi="Arial" w:eastAsia="Arial" w:cs="Arial"/>
-          <w:color w:val="222222"/>
-          <w:sz w:val="22"/>
-          <w:szCs w:val="22"/>
-          <w:rtl w:val="0"/>
+          <w:color w:val="000000" w:themeColor="text1"/>
+          <w:sz w:val="22"/>
+          <w:szCs w:val="22"/>
+          <w14:textFill>
+            <w14:solidFill>
+              <w14:schemeClr w14:val="tx1"/>
+            </w14:solidFill>
+          </w14:textFill>
+        </w:rPr>
+      </w:pPr>
+      <w:r>
+        <w:rPr>
+          <w:rFonts w:ascii="Arial" w:hAnsi="Arial" w:eastAsia="Arial" w:cs="Arial"/>
+          <w:color w:val="000000" w:themeColor="text1"/>
+          <w:sz w:val="22"/>
+          <w:szCs w:val="22"/>
+          <w:rtl w:val="0"/>
+          <w14:textFill>
+            <w14:solidFill>
+              <w14:schemeClr w14:val="tx1"/>
+            </w14:solidFill>
+          </w14:textFill>
         </w:rPr>
         <w:t>A prototipagem de um programa tem o potencial de visualizar como vai ser o design do software, e podem demonstrar aos seus usuários de como está ficando o programa já no início do projeto. Assim o cliente pode ver se projeto está  correspondendo as especificações que deseja no software.</w:t>
       </w:r>
@@ -10850,18 +10934,28 @@
         <w:jc w:val="both"/>
         <w:rPr>
           <w:rFonts w:ascii="Arial" w:hAnsi="Arial" w:eastAsia="Arial" w:cs="Arial"/>
-          <w:color w:val="222222"/>
-          <w:sz w:val="22"/>
-          <w:szCs w:val="22"/>
-        </w:rPr>
-      </w:pPr>
-      <w:r>
-        <w:rPr>
-          <w:rFonts w:ascii="Arial" w:hAnsi="Arial" w:eastAsia="Arial" w:cs="Arial"/>
-          <w:color w:val="222222"/>
-          <w:sz w:val="22"/>
-          <w:szCs w:val="22"/>
-          <w:rtl w:val="0"/>
+          <w:color w:val="000000" w:themeColor="text1"/>
+          <w:sz w:val="22"/>
+          <w:szCs w:val="22"/>
+          <w14:textFill>
+            <w14:solidFill>
+              <w14:schemeClr w14:val="tx1"/>
+            </w14:solidFill>
+          </w14:textFill>
+        </w:rPr>
+      </w:pPr>
+      <w:r>
+        <w:rPr>
+          <w:rFonts w:ascii="Arial" w:hAnsi="Arial" w:eastAsia="Arial" w:cs="Arial"/>
+          <w:color w:val="000000" w:themeColor="text1"/>
+          <w:sz w:val="22"/>
+          <w:szCs w:val="22"/>
+          <w:rtl w:val="0"/>
+          <w14:textFill>
+            <w14:solidFill>
+              <w14:schemeClr w14:val="tx1"/>
+            </w14:solidFill>
+          </w14:textFill>
         </w:rPr>
         <w:t>A figura 7 a abaixo representam um protótipo de como nosso projeto ficou ao decorrer do desenvolvimento.</w:t>
       </w:r>
@@ -10874,18 +10968,28 @@
         <w:jc w:val="both"/>
         <w:rPr>
           <w:rFonts w:ascii="Arial" w:hAnsi="Arial" w:eastAsia="Arial" w:cs="Arial"/>
-          <w:color w:val="222222"/>
+          <w:color w:val="000000" w:themeColor="text1"/>
           <w:sz w:val="20"/>
           <w:szCs w:val="20"/>
-        </w:rPr>
-      </w:pPr>
-      <w:r>
-        <w:rPr>
-          <w:rFonts w:ascii="Arial" w:hAnsi="Arial" w:eastAsia="Arial" w:cs="Arial"/>
-          <w:color w:val="222222"/>
+          <w14:textFill>
+            <w14:solidFill>
+              <w14:schemeClr w14:val="tx1"/>
+            </w14:solidFill>
+          </w14:textFill>
+        </w:rPr>
+      </w:pPr>
+      <w:r>
+        <w:rPr>
+          <w:rFonts w:ascii="Arial" w:hAnsi="Arial" w:eastAsia="Arial" w:cs="Arial"/>
+          <w:color w:val="000000" w:themeColor="text1"/>
           <w:sz w:val="20"/>
           <w:szCs w:val="20"/>
           <w:rtl w:val="0"/>
+          <w14:textFill>
+            <w14:solidFill>
+              <w14:schemeClr w14:val="tx1"/>
+            </w14:solidFill>
+          </w14:textFill>
         </w:rPr>
         <w:t>FIGURA 07:PARTICIPAR DE CAMPEONATO.</w:t>
       </w:r>
@@ -11085,7 +11189,18 @@
           <w:szCs w:val="22"/>
           <w:rtl w:val="0"/>
         </w:rPr>
-        <w:t xml:space="preserve">Os objetivos propostos para a criação do sistema de gestão foram realizados com sucesso fazendo uso de métodos utilizados na programação orientada a objeto da linguagem Java, conseguindo sucesso na criação das telas, no desenvolvimento e na funcionalidade do sistema com o banco de dados. </w:t>
+        <w:t>Os objetivos propostos para a criação do sistema de gestão foram realizados com sucesso fazendo uso de métodos utilizados na programação orientada a objeto da linguagem Java, conseguindo su</w:t>
+      </w:r>
+      <w:bookmarkStart w:id="2" w:name="_GoBack"/>
+      <w:bookmarkEnd w:id="2"/>
+      <w:r>
+        <w:rPr>
+          <w:rFonts w:ascii="Arial" w:hAnsi="Arial" w:eastAsia="Arial" w:cs="Arial"/>
+          <w:sz w:val="22"/>
+          <w:szCs w:val="22"/>
+          <w:rtl w:val="0"/>
+        </w:rPr>
+        <w:t xml:space="preserve">cesso na criação das telas, no desenvolvimento e na funcionalidade do sistema com o banco de dados. </w:t>
       </w:r>
     </w:p>
     <w:p>
@@ -12725,7 +12840,7 @@
     <w:lsdException w:unhideWhenUsed="0" w:uiPriority="99" w:name="footnote text"/>
     <w:lsdException w:unhideWhenUsed="0" w:uiPriority="0" w:semiHidden="0" w:name="annotation text"/>
     <w:lsdException w:unhideWhenUsed="0" w:uiPriority="99" w:semiHidden="0" w:name="header"/>
-    <w:lsdException w:unhideWhenUsed="0" w:uiPriority="99" w:semiHidden="0" w:name="footer"/>
+    <w:lsdException w:qFormat="1" w:unhideWhenUsed="0" w:uiPriority="99" w:semiHidden="0" w:name="footer"/>
     <w:lsdException w:unhideWhenUsed="0" w:uiPriority="0" w:semiHidden="0" w:name="index heading"/>
     <w:lsdException w:qFormat="1" w:uiPriority="0" w:name="caption"/>
     <w:lsdException w:unhideWhenUsed="0" w:uiPriority="0" w:semiHidden="0" w:name="table of figures"/>
@@ -12759,7 +12874,7 @@
     <w:lsdException w:unhideWhenUsed="0" w:uiPriority="0" w:semiHidden="0" w:name="Closing"/>
     <w:lsdException w:unhideWhenUsed="0" w:uiPriority="0" w:semiHidden="0" w:name="Signature"/>
     <w:lsdException w:qFormat="1" w:uiPriority="1" w:name="Default Paragraph Font"/>
-    <w:lsdException w:uiPriority="99" w:name="Body Text"/>
+    <w:lsdException w:qFormat="1" w:uiPriority="99" w:name="Body Text"/>
     <w:lsdException w:unhideWhenUsed="0" w:uiPriority="99" w:name="Body Text Indent"/>
     <w:lsdException w:unhideWhenUsed="0" w:uiPriority="0" w:semiHidden="0" w:name="List Continue"/>
     <w:lsdException w:unhideWhenUsed="0" w:uiPriority="0" w:semiHidden="0" w:name="List Continue 2"/>
@@ -12782,7 +12897,7 @@
     <w:lsdException w:unhideWhenUsed="0" w:uiPriority="0" w:semiHidden="0" w:name="FollowedHyperlink"/>
     <w:lsdException w:qFormat="1" w:unhideWhenUsed="0" w:uiPriority="0" w:semiHidden="0" w:name="Strong"/>
     <w:lsdException w:qFormat="1" w:unhideWhenUsed="0" w:uiPriority="0" w:semiHidden="0" w:name="Emphasis"/>
-    <w:lsdException w:unhideWhenUsed="0" w:uiPriority="99" w:name="Document Map"/>
+    <w:lsdException w:qFormat="1" w:unhideWhenUsed="0" w:uiPriority="99" w:name="Document Map"/>
     <w:lsdException w:unhideWhenUsed="0" w:uiPriority="0" w:semiHidden="0" w:name="Plain Text"/>
     <w:lsdException w:unhideWhenUsed="0" w:uiPriority="0" w:semiHidden="0" w:name="E-mail Signature"/>
     <w:lsdException w:unhideWhenUsed="0" w:uiPriority="0" w:semiHidden="0" w:name="Normal (Web)"/>
@@ -12987,6 +13102,7 @@
     <w:link w:val="32"/>
     <w:semiHidden/>
     <w:unhideWhenUsed/>
+    <w:qFormat/>
     <w:uiPriority w:val="99"/>
     <w:pPr>
       <w:spacing w:after="120"/>
@@ -13025,6 +13141,7 @@
     <w:name w:val="footer"/>
     <w:basedOn w:val="1"/>
     <w:link w:val="26"/>
+    <w:qFormat/>
     <w:uiPriority w:val="99"/>
     <w:pPr>
       <w:tabs>
@@ -13038,6 +13155,7 @@
     <w:basedOn w:val="1"/>
     <w:link w:val="24"/>
     <w:semiHidden/>
+    <w:qFormat/>
     <w:uiPriority w:val="99"/>
     <w:pPr>
       <w:shd w:val="clear" w:color="auto" w:fill="000080"/>

</xml_diff>

<commit_message>
Esqueci de tacar o novo DER e o novo diagrama de classes, agora vai!
</commit_message>
<xml_diff>
--- a/PROJETO_INTEGRADOR_III.docx
+++ b/PROJETO_INTEGRADOR_III.docx
@@ -10383,31 +10383,36 @@
         <w:ind w:left="0" w:firstLine="0"/>
         <w:jc w:val="both"/>
         <w:rPr>
-          <w:rFonts w:ascii="Arial" w:hAnsi="Arial" w:eastAsia="Arial" w:cs="Arial"/>
+          <w:rFonts w:hint="default" w:ascii="Arial" w:hAnsi="Arial" w:eastAsia="Arial" w:cs="Arial"/>
           <w:color w:val="FF0000"/>
-        </w:rPr>
-      </w:pPr>
-      <w:r>
-        <w:rPr>
-          <w:rFonts w:ascii="Arial" w:hAnsi="Arial" w:eastAsia="Arial" w:cs="Arial"/>
+          <w:lang w:val="pt-BR"/>
+        </w:rPr>
+      </w:pPr>
+      <w:r>
+        <w:rPr>
+          <w:rFonts w:hint="default" w:ascii="Arial" w:hAnsi="Arial" w:eastAsia="Arial" w:cs="Arial"/>
           <w:color w:val="FF0000"/>
+          <w:lang w:val="pt-BR"/>
         </w:rPr>
         <w:drawing>
           <wp:inline distT="0" distB="0" distL="114300" distR="114300">
-            <wp:extent cx="5578475" cy="2880995"/>
-            <wp:effectExtent l="0" t="0" r="0" b="0"/>
-            <wp:docPr id="40" name="image4.png" descr="DER PROJETO"/>
-            <wp:cNvGraphicFramePr/>
+            <wp:extent cx="5570220" cy="4585970"/>
+            <wp:effectExtent l="0" t="0" r="11430" b="5080"/>
+            <wp:docPr id="4" name="Imagem 4" descr="DER NOVO"/>
+            <wp:cNvGraphicFramePr>
+              <a:graphicFrameLocks xmlns:a="http://schemas.openxmlformats.org/drawingml/2006/main" noChangeAspect="1"/>
+            </wp:cNvGraphicFramePr>
             <a:graphic xmlns:a="http://schemas.openxmlformats.org/drawingml/2006/main">
               <a:graphicData uri="http://schemas.openxmlformats.org/drawingml/2006/picture">
                 <pic:pic xmlns:pic="http://schemas.openxmlformats.org/drawingml/2006/picture">
                   <pic:nvPicPr>
-                    <pic:cNvPr id="40" name="image4.png" descr="DER PROJETO"/>
-                    <pic:cNvPicPr preferRelativeResize="0"/>
+                    <pic:cNvPr id="4" name="Imagem 4" descr="DER NOVO"/>
+                    <pic:cNvPicPr>
+                      <a:picLocks noChangeAspect="1"/>
+                    </pic:cNvPicPr>
                   </pic:nvPicPr>
                   <pic:blipFill>
                     <a:blip r:embed="rId15"/>
-                    <a:srcRect/>
                     <a:stretch>
                       <a:fillRect/>
                     </a:stretch>
@@ -10415,7 +10420,7 @@
                   <pic:spPr>
                     <a:xfrm>
                       <a:off x="0" y="0"/>
-                      <a:ext cx="5578475" cy="2880995"/>
+                      <a:ext cx="5570220" cy="4585970"/>
                     </a:xfrm>
                     <a:prstGeom prst="rect">
                       <a:avLst/>
@@ -10546,10 +10551,12 @@
         <w:spacing w:line="360" w:lineRule="auto"/>
         <w:jc w:val="both"/>
         <w:rPr>
-          <w:rFonts w:ascii="Quattrocento Sans" w:hAnsi="Quattrocento Sans" w:eastAsia="Quattrocento Sans" w:cs="Quattrocento Sans"/>
+          <w:rFonts w:hint="default" w:ascii="Quattrocento Sans" w:hAnsi="Quattrocento Sans" w:eastAsia="Quattrocento Sans" w:cs="Quattrocento Sans"/>
           <w:sz w:val="22"/>
           <w:szCs w:val="22"/>
           <w:highlight w:val="white"/>
+          <w:rtl w:val="0"/>
+          <w:lang w:val="pt-BR"/>
         </w:rPr>
       </w:pPr>
       <w:r>
@@ -10569,7 +10576,26 @@
           <w:szCs w:val="22"/>
           <w:rtl w:val="0"/>
         </w:rPr>
-        <w:t>Resumidamente uma classe representa um objeto ou um conjunto de objetos que compartilham uma estrutura e comportamento comum. A forma de classe em si consiste em um retângulo com três linhas. A linha superior contém o nome da classe, a linha do meio, os atributos da classe e a linha inferior expressa os métodos ou operações que a classe pode utilizar. Um diagrama pode conter também o que é chamado de interação, que se refere às diversas ligações e relações que podem existir no diagrama.</w:t>
+        <w:t>Resumidamente uma classe representa um objeto ou um conjunto de objetos que compartilham uma estrutura e comportamento comum. A forma de</w:t>
+      </w:r>
+      <w:r>
+        <w:rPr>
+          <w:rFonts w:hint="default" w:ascii="Arial" w:hAnsi="Arial" w:eastAsia="Arial" w:cs="Arial"/>
+          <w:sz w:val="22"/>
+          <w:szCs w:val="22"/>
+          <w:rtl w:val="0"/>
+          <w:lang w:val="pt-BR"/>
+        </w:rPr>
+        <w:t xml:space="preserve"> uma</w:t>
+      </w:r>
+      <w:r>
+        <w:rPr>
+          <w:rFonts w:ascii="Arial" w:hAnsi="Arial" w:eastAsia="Arial" w:cs="Arial"/>
+          <w:sz w:val="22"/>
+          <w:szCs w:val="22"/>
+          <w:rtl w:val="0"/>
+        </w:rPr>
+        <w:t xml:space="preserve"> classe em si consiste em um retângulo com três linhas. A linha superior contém o nome da classe, a linha do meio, os atributos da classe e a linha inferior expressa os métodos ou operações que a classe pode utilizar. Um diagrama pode conter também o que é chamado de interação, que se refere às diversas ligações e relações que podem existir no diagrama.</w:t>
       </w:r>
       <w:r>
         <w:rPr>
@@ -10587,28 +10613,44 @@
           <w:highlight w:val="white"/>
           <w:rtl w:val="0"/>
         </w:rPr>
-        <w:t>2018).</w:t>
+        <w:t>2018)</w:t>
+      </w:r>
+      <w:r>
+        <w:rPr>
+          <w:rFonts w:hint="default" w:ascii="Quattrocento Sans" w:hAnsi="Quattrocento Sans" w:eastAsia="Quattrocento Sans" w:cs="Quattrocento Sans"/>
+          <w:sz w:val="22"/>
+          <w:szCs w:val="22"/>
+          <w:highlight w:val="white"/>
+          <w:rtl w:val="0"/>
+          <w:lang w:val="pt-BR"/>
+        </w:rPr>
+        <w:t xml:space="preserve"> </w:t>
       </w:r>
     </w:p>
     <w:p>
       <w:pPr>
         <w:spacing w:line="360" w:lineRule="auto"/>
-        <w:rPr>
-          <w:rFonts w:ascii="Arial" w:hAnsi="Arial" w:eastAsia="Arial" w:cs="Arial"/>
+        <w:ind w:firstLine="720" w:firstLineChars="0"/>
+        <w:jc w:val="both"/>
+        <w:rPr>
+          <w:rFonts w:hint="default" w:ascii="Arial" w:hAnsi="Arial" w:eastAsia="Arial" w:cs="Arial"/>
           <w:sz w:val="22"/>
           <w:szCs w:val="22"/>
           <w:highlight w:val="white"/>
-        </w:rPr>
-      </w:pPr>
-      <w:r>
-        <w:rPr>
-          <w:rFonts w:ascii="Quattrocento Sans" w:hAnsi="Quattrocento Sans" w:eastAsia="Quattrocento Sans" w:cs="Quattrocento Sans"/>
+          <w:rtl w:val="0"/>
+          <w:lang w:val="pt-BR"/>
+        </w:rPr>
+      </w:pPr>
+      <w:r>
+        <w:rPr>
+          <w:rFonts w:hint="default" w:ascii="Quattrocento Sans" w:hAnsi="Quattrocento Sans" w:eastAsia="Quattrocento Sans" w:cs="Quattrocento Sans"/>
           <w:sz w:val="22"/>
           <w:szCs w:val="22"/>
           <w:highlight w:val="white"/>
           <w:rtl w:val="0"/>
-        </w:rPr>
-        <w:tab/>
+          <w:lang w:val="pt-BR"/>
+        </w:rPr>
+        <w:t>Abaixo na</w:t>
       </w:r>
       <w:r>
         <w:rPr>
@@ -10618,68 +10660,37 @@
           <w:highlight w:val="white"/>
           <w:rtl w:val="0"/>
         </w:rPr>
-        <w:t>A tabela 08 é referente ao diagrama de classes do projeto:</w:t>
-      </w:r>
-    </w:p>
-    <w:p>
-      <w:pPr>
-        <w:spacing w:line="240" w:lineRule="auto"/>
-        <w:rPr>
-          <w:rFonts w:ascii="Arial" w:hAnsi="Arial" w:eastAsia="Arial" w:cs="Arial"/>
+        <w:t xml:space="preserve"> </w:t>
+      </w:r>
+      <w:r>
+        <w:rPr>
+          <w:rFonts w:hint="default" w:ascii="Arial" w:hAnsi="Arial" w:eastAsia="Arial" w:cs="Arial"/>
           <w:sz w:val="22"/>
           <w:szCs w:val="22"/>
           <w:highlight w:val="white"/>
-        </w:rPr>
-      </w:pPr>
+          <w:rtl w:val="0"/>
+          <w:lang w:val="pt-BR"/>
+        </w:rPr>
+        <w:t>figura 7 existe o nosso diagrama de classes utilizado no projeto, onde descreve apenas a parte de modelos do projeto, modelos esses que consistem em descrever quais os objetos que irão ser manipulados pelo sistema.</w:t>
+      </w:r>
     </w:p>
     <w:p>
       <w:pPr>
         <w:spacing w:line="360" w:lineRule="auto"/>
-        <w:rPr>
-          <w:rFonts w:ascii="Arial" w:hAnsi="Arial" w:eastAsia="Arial" w:cs="Arial"/>
-          <w:color w:val="FF0000"/>
-          <w:sz w:val="22"/>
-          <w:szCs w:val="22"/>
-        </w:rPr>
-      </w:pPr>
-      <w:r>
-        <w:rPr>
-          <w:rFonts w:ascii="Arial" w:hAnsi="Arial" w:eastAsia="Arial" w:cs="Arial"/>
+        <w:jc w:val="both"/>
+        <w:rPr>
+          <w:rFonts w:hint="default" w:ascii="Arial" w:hAnsi="Arial" w:eastAsia="Arial" w:cs="Arial"/>
           <w:sz w:val="22"/>
           <w:szCs w:val="22"/>
           <w:highlight w:val="white"/>
           <w:rtl w:val="0"/>
-        </w:rPr>
-        <w:t xml:space="preserve">TABELA 08: </w:t>
-      </w:r>
-      <w:r>
-        <w:rPr>
-          <w:rFonts w:ascii="Arial" w:hAnsi="Arial" w:eastAsia="Arial" w:cs="Arial"/>
-          <w:sz w:val="22"/>
-          <w:szCs w:val="22"/>
-          <w:rtl w:val="0"/>
-        </w:rPr>
-        <w:t>DIAGRAMA DE CLASSES</w:t>
-      </w:r>
+          <w:lang w:val="pt-BR"/>
+        </w:rPr>
+      </w:pPr>
     </w:p>
     <w:p>
       <w:pPr>
         <w:spacing w:line="360" w:lineRule="auto"/>
-        <w:ind w:left="0" w:firstLine="0"/>
-        <w:jc w:val="both"/>
-        <w:rPr>
-          <w:rFonts w:ascii="Arial" w:hAnsi="Arial" w:eastAsia="Arial" w:cs="Arial"/>
-          <w:color w:val="FF0000"/>
-          <w:sz w:val="22"/>
-          <w:szCs w:val="22"/>
-        </w:rPr>
-      </w:pPr>
-    </w:p>
-    <w:p>
-      <w:pPr>
-        <w:spacing w:line="360" w:lineRule="auto"/>
-        <w:ind w:left="0" w:firstLine="720" w:firstLineChars="0"/>
-        <w:jc w:val="both"/>
         <w:rPr>
           <w:rFonts w:hint="default" w:ascii="Arial" w:hAnsi="Arial" w:eastAsia="Arial" w:cs="Arial"/>
           <w:color w:val="auto"/>
@@ -10691,13 +10702,45 @@
       <w:r>
         <w:rPr>
           <w:rFonts w:hint="default" w:ascii="Arial" w:hAnsi="Arial" w:eastAsia="Arial" w:cs="Arial"/>
-          <w:color w:val="auto"/>
-          <w:sz w:val="22"/>
-          <w:szCs w:val="22"/>
+          <w:sz w:val="22"/>
+          <w:szCs w:val="22"/>
+          <w:highlight w:val="white"/>
+          <w:rtl w:val="0"/>
           <w:lang w:val="pt-BR"/>
         </w:rPr>
-        <w:t>O diagrama de classes é um diagrama que é composto por vários objetos ou classes que até mesmo definindo de uma forma mais “real”, um diagrama de classes representa como um grupo, ou até mesmo uma coleção de coisas da vida real se comporta, quando modelado em um computador. Um exemplo disso seria uma ilustração de como será a estrutura de um software, ou até mesmo como cada objeto dentro do software vai agir sobre o software.</w:t>
-      </w:r>
+        <w:t>FIGURA 7</w:t>
+      </w:r>
+      <w:r>
+        <w:rPr>
+          <w:rFonts w:ascii="Arial" w:hAnsi="Arial" w:eastAsia="Arial" w:cs="Arial"/>
+          <w:sz w:val="22"/>
+          <w:szCs w:val="22"/>
+          <w:highlight w:val="white"/>
+          <w:rtl w:val="0"/>
+        </w:rPr>
+        <w:t xml:space="preserve">: </w:t>
+      </w:r>
+      <w:r>
+        <w:rPr>
+          <w:rFonts w:ascii="Arial" w:hAnsi="Arial" w:eastAsia="Arial" w:cs="Arial"/>
+          <w:sz w:val="22"/>
+          <w:szCs w:val="22"/>
+          <w:rtl w:val="0"/>
+        </w:rPr>
+        <w:t>DIAGRAMA DE CLASSES</w:t>
+      </w:r>
+    </w:p>
+    <w:p>
+      <w:pPr>
+        <w:spacing w:line="360" w:lineRule="auto"/>
+        <w:jc w:val="both"/>
+        <w:rPr>
+          <w:rFonts w:ascii="Arial" w:hAnsi="Arial" w:eastAsia="Arial" w:cs="Arial"/>
+          <w:color w:val="FF0000"/>
+          <w:sz w:val="22"/>
+          <w:szCs w:val="22"/>
+        </w:rPr>
+      </w:pPr>
       <w:r>
         <w:rPr>
           <w:rFonts w:hint="default" w:ascii="Arial" w:hAnsi="Arial" w:eastAsia="Arial" w:cs="Arial"/>
@@ -10708,9 +10751,9 @@
         </w:rPr>
         <w:drawing>
           <wp:inline distT="0" distB="0" distL="114300" distR="114300">
-            <wp:extent cx="5574030" cy="3579495"/>
-            <wp:effectExtent l="0" t="0" r="7620" b="1905"/>
-            <wp:docPr id="2" name="Imagem 2" descr="Diagrama de Classes"/>
+            <wp:extent cx="5554980" cy="3526155"/>
+            <wp:effectExtent l="0" t="0" r="7620" b="17145"/>
+            <wp:docPr id="3" name="Imagem 3" descr="Diagrama de Classes"/>
             <wp:cNvGraphicFramePr>
               <a:graphicFrameLocks xmlns:a="http://schemas.openxmlformats.org/drawingml/2006/main" noChangeAspect="1"/>
             </wp:cNvGraphicFramePr>
@@ -10718,7 +10761,7 @@
               <a:graphicData uri="http://schemas.openxmlformats.org/drawingml/2006/picture">
                 <pic:pic xmlns:pic="http://schemas.openxmlformats.org/drawingml/2006/picture">
                   <pic:nvPicPr>
-                    <pic:cNvPr id="2" name="Imagem 2" descr="Diagrama de Classes"/>
+                    <pic:cNvPr id="3" name="Imagem 3" descr="Diagrama de Classes"/>
                     <pic:cNvPicPr>
                       <a:picLocks noChangeAspect="1"/>
                     </pic:cNvPicPr>
@@ -10732,7 +10775,7 @@
                   <pic:spPr>
                     <a:xfrm>
                       <a:off x="0" y="0"/>
-                      <a:ext cx="5574030" cy="3579495"/>
+                      <a:ext cx="5554980" cy="3526155"/>
                     </a:xfrm>
                     <a:prstGeom prst="rect">
                       <a:avLst/>
@@ -10748,55 +10791,6 @@
     <w:p>
       <w:pPr>
         <w:spacing w:line="360" w:lineRule="auto"/>
-        <w:jc w:val="both"/>
-        <w:rPr>
-          <w:rFonts w:hint="default" w:ascii="Arial" w:hAnsi="Arial" w:eastAsia="Arial" w:cs="Arial"/>
-          <w:color w:val="auto"/>
-          <w:sz w:val="22"/>
-          <w:szCs w:val="22"/>
-          <w:lang w:val="pt-BR"/>
-        </w:rPr>
-      </w:pPr>
-    </w:p>
-    <w:p>
-      <w:pPr>
-        <w:spacing w:line="360" w:lineRule="auto"/>
-        <w:jc w:val="both"/>
-        <w:rPr>
-          <w:rFonts w:hint="default" w:ascii="Arial" w:hAnsi="Arial" w:eastAsia="Arial" w:cs="Arial"/>
-          <w:color w:val="auto"/>
-          <w:sz w:val="22"/>
-          <w:szCs w:val="22"/>
-          <w:lang w:val="pt-BR"/>
-        </w:rPr>
-      </w:pPr>
-      <w:r>
-        <w:rPr>
-          <w:rFonts w:hint="default" w:ascii="Arial" w:hAnsi="Arial" w:eastAsia="Arial" w:cs="Arial"/>
-          <w:color w:val="auto"/>
-          <w:sz w:val="22"/>
-          <w:szCs w:val="22"/>
-          <w:lang w:val="pt-BR"/>
-        </w:rPr>
-        <w:t xml:space="preserve"> </w:t>
-      </w:r>
-    </w:p>
-    <w:p>
-      <w:pPr>
-        <w:spacing w:line="360" w:lineRule="auto"/>
-        <w:ind w:left="0" w:firstLine="0"/>
-        <w:jc w:val="both"/>
-        <w:rPr>
-          <w:rFonts w:ascii="Arial" w:hAnsi="Arial" w:eastAsia="Arial" w:cs="Arial"/>
-          <w:color w:val="FF0000"/>
-          <w:sz w:val="22"/>
-          <w:szCs w:val="22"/>
-        </w:rPr>
-      </w:pPr>
-    </w:p>
-    <w:p>
-      <w:pPr>
-        <w:spacing w:line="360" w:lineRule="auto"/>
         <w:rPr>
           <w:rFonts w:ascii="Arial" w:hAnsi="Arial" w:eastAsia="Arial" w:cs="Arial"/>
           <w:sz w:val="20"/>
@@ -10874,90 +10868,106 @@
             </w14:solidFill>
           </w14:textFill>
         </w:rPr>
-        <w:t>A prototipagem é basicamente uma versões incompletas do programa que está sendo desenvolvido, simulando alguns aspectos do programa, mas que no final pode ser completamente diferente do produto final uma vez qu</w:t>
-      </w:r>
-      <w:r>
+        <w:t>A prototipagem é basicamente uma versões incompletas do programa que está sendo desenvolvido, simulando alguns aspectos do programa, mas que no final pode ser completamente diferente do produto final uma vez que mudanças podem ocorrer.</w:t>
+      </w:r>
+    </w:p>
+    <w:p>
+      <w:pPr>
+        <w:shd w:val="clear" w:fill="FFFFFF"/>
+        <w:spacing w:before="100" w:after="100" w:line="360" w:lineRule="auto"/>
+        <w:ind w:firstLine="720"/>
+        <w:jc w:val="both"/>
         <w:rPr>
           <w:rFonts w:ascii="Arial" w:hAnsi="Arial" w:eastAsia="Arial" w:cs="Arial"/>
           <w:color w:val="000000" w:themeColor="text1"/>
           <w:sz w:val="22"/>
           <w:szCs w:val="22"/>
-          <w:rtl w:val="0"/>
           <w14:textFill>
             <w14:solidFill>
               <w14:schemeClr w14:val="tx1"/>
             </w14:solidFill>
           </w14:textFill>
         </w:rPr>
-        <w:t>e mudanças podem ocorrer.</w:t>
-      </w:r>
-    </w:p>
-    <w:p>
-      <w:pPr>
-        <w:shd w:val="clear" w:fill="FFFFFF"/>
-        <w:spacing w:before="100" w:after="100" w:line="360" w:lineRule="auto"/>
-        <w:ind w:firstLine="720"/>
-        <w:jc w:val="both"/>
+      </w:pPr>
+      <w:r>
         <w:rPr>
           <w:rFonts w:ascii="Arial" w:hAnsi="Arial" w:eastAsia="Arial" w:cs="Arial"/>
           <w:color w:val="000000" w:themeColor="text1"/>
           <w:sz w:val="22"/>
           <w:szCs w:val="22"/>
+          <w:rtl w:val="0"/>
           <w14:textFill>
             <w14:solidFill>
               <w14:schemeClr w14:val="tx1"/>
             </w14:solidFill>
           </w14:textFill>
         </w:rPr>
-      </w:pPr>
-      <w:r>
+        <w:t>A prototipagem de um programa tem o potencial de visualizar como vai ser o design do software, e podem demonstrar aos seus usuários de como está ficando o programa já no início do projeto. Assim o cliente pode ver se projeto está  correspondendo as especificações que deseja no software.</w:t>
+      </w:r>
+    </w:p>
+    <w:p>
+      <w:pPr>
+        <w:shd w:val="clear" w:fill="FFFFFF"/>
+        <w:spacing w:before="100" w:after="100" w:line="360" w:lineRule="auto"/>
+        <w:ind w:firstLine="720"/>
+        <w:jc w:val="both"/>
         <w:rPr>
           <w:rFonts w:ascii="Arial" w:hAnsi="Arial" w:eastAsia="Arial" w:cs="Arial"/>
           <w:color w:val="000000" w:themeColor="text1"/>
           <w:sz w:val="22"/>
           <w:szCs w:val="22"/>
-          <w:rtl w:val="0"/>
           <w14:textFill>
             <w14:solidFill>
               <w14:schemeClr w14:val="tx1"/>
             </w14:solidFill>
           </w14:textFill>
         </w:rPr>
-        <w:t>A prototipagem de um programa tem o potencial de visualizar como vai ser o design do software, e podem demonstrar aos seus usuários de como está ficando o programa já no início do projeto. Assim o cliente pode ver se projeto está  correspondendo as especificações que deseja no software.</w:t>
-      </w:r>
-    </w:p>
-    <w:p>
-      <w:pPr>
-        <w:shd w:val="clear" w:fill="FFFFFF"/>
-        <w:spacing w:before="100" w:after="100" w:line="360" w:lineRule="auto"/>
-        <w:ind w:firstLine="720"/>
-        <w:jc w:val="both"/>
+      </w:pPr>
+      <w:r>
         <w:rPr>
           <w:rFonts w:ascii="Arial" w:hAnsi="Arial" w:eastAsia="Arial" w:cs="Arial"/>
           <w:color w:val="000000" w:themeColor="text1"/>
           <w:sz w:val="22"/>
           <w:szCs w:val="22"/>
+          <w:rtl w:val="0"/>
           <w14:textFill>
             <w14:solidFill>
               <w14:schemeClr w14:val="tx1"/>
             </w14:solidFill>
           </w14:textFill>
         </w:rPr>
-      </w:pPr>
-      <w:r>
-        <w:rPr>
-          <w:rFonts w:ascii="Arial" w:hAnsi="Arial" w:eastAsia="Arial" w:cs="Arial"/>
+        <w:t xml:space="preserve">A figura </w:t>
+      </w:r>
+      <w:r>
+        <w:rPr>
+          <w:rFonts w:hint="default" w:ascii="Arial" w:hAnsi="Arial" w:eastAsia="Arial" w:cs="Arial"/>
           <w:color w:val="000000" w:themeColor="text1"/>
           <w:sz w:val="22"/>
           <w:szCs w:val="22"/>
           <w:rtl w:val="0"/>
+          <w:lang w:val="pt-BR"/>
           <w14:textFill>
             <w14:solidFill>
               <w14:schemeClr w14:val="tx1"/>
             </w14:solidFill>
           </w14:textFill>
         </w:rPr>
-        <w:t>A figura 7 a abaixo representam um protótipo de como nosso projeto ficou ao decorrer do desenvolvimento.</w:t>
+        <w:t>8</w:t>
+      </w:r>
+      <w:r>
+        <w:rPr>
+          <w:rFonts w:ascii="Arial" w:hAnsi="Arial" w:eastAsia="Arial" w:cs="Arial"/>
+          <w:color w:val="000000" w:themeColor="text1"/>
+          <w:sz w:val="22"/>
+          <w:szCs w:val="22"/>
+          <w:rtl w:val="0"/>
+          <w14:textFill>
+            <w14:solidFill>
+              <w14:schemeClr w14:val="tx1"/>
+            </w14:solidFill>
+          </w14:textFill>
+        </w:rPr>
+        <w:t xml:space="preserve"> a abaixo representam um protótipo de como nosso projeto ficou ao decorrer do desenvolvimento.</w:t>
       </w:r>
     </w:p>
     <w:p>
@@ -10991,7 +11001,40 @@
             </w14:solidFill>
           </w14:textFill>
         </w:rPr>
-        <w:t>FIGURA 07:PARTICIPAR DE CAMPEONATO.</w:t>
+        <w:t>FIGURA 0</w:t>
+      </w:r>
+      <w:r>
+        <w:rPr>
+          <w:rFonts w:hint="default" w:ascii="Arial" w:hAnsi="Arial" w:eastAsia="Arial" w:cs="Arial"/>
+          <w:color w:val="000000" w:themeColor="text1"/>
+          <w:sz w:val="20"/>
+          <w:szCs w:val="20"/>
+          <w:rtl w:val="0"/>
+          <w:lang w:val="pt-BR"/>
+          <w14:textFill>
+            <w14:solidFill>
+              <w14:schemeClr w14:val="tx1"/>
+            </w14:solidFill>
+          </w14:textFill>
+        </w:rPr>
+        <w:t>8</w:t>
+      </w:r>
+      <w:bookmarkStart w:id="2" w:name="_GoBack"/>
+      <w:bookmarkEnd w:id="2"/>
+      <w:r>
+        <w:rPr>
+          <w:rFonts w:ascii="Arial" w:hAnsi="Arial" w:eastAsia="Arial" w:cs="Arial"/>
+          <w:color w:val="000000" w:themeColor="text1"/>
+          <w:sz w:val="20"/>
+          <w:szCs w:val="20"/>
+          <w:rtl w:val="0"/>
+          <w14:textFill>
+            <w14:solidFill>
+              <w14:schemeClr w14:val="tx1"/>
+            </w14:solidFill>
+          </w14:textFill>
+        </w:rPr>
+        <w:t>:PARTICIPAR DE CAMPEONATO.</w:t>
       </w:r>
     </w:p>
     <w:p>
@@ -11189,18 +11232,7 @@
           <w:szCs w:val="22"/>
           <w:rtl w:val="0"/>
         </w:rPr>
-        <w:t>Os objetivos propostos para a criação do sistema de gestão foram realizados com sucesso fazendo uso de métodos utilizados na programação orientada a objeto da linguagem Java, conseguindo su</w:t>
-      </w:r>
-      <w:bookmarkStart w:id="2" w:name="_GoBack"/>
-      <w:bookmarkEnd w:id="2"/>
-      <w:r>
-        <w:rPr>
-          <w:rFonts w:ascii="Arial" w:hAnsi="Arial" w:eastAsia="Arial" w:cs="Arial"/>
-          <w:sz w:val="22"/>
-          <w:szCs w:val="22"/>
-          <w:rtl w:val="0"/>
-        </w:rPr>
-        <w:t xml:space="preserve">cesso na criação das telas, no desenvolvimento e na funcionalidade do sistema com o banco de dados. </w:t>
+        <w:t xml:space="preserve">Os objetivos propostos para a criação do sistema de gestão foram realizados com sucesso fazendo uso de métodos utilizados na programação orientada a objeto da linguagem Java, conseguindo sucesso na criação das telas, no desenvolvimento e na funcionalidade do sistema com o banco de dados. </w:t>
       </w:r>
     </w:p>
     <w:p>
@@ -12812,7 +12844,7 @@
     <w:lsdException w:qFormat="1" w:unhideWhenUsed="0" w:uiPriority="0" w:semiHidden="0" w:name="heading 1"/>
     <w:lsdException w:qFormat="1" w:unhideWhenUsed="0" w:uiPriority="0" w:semiHidden="0" w:name="heading 2" w:locked="1"/>
     <w:lsdException w:qFormat="1" w:unhideWhenUsed="0" w:uiPriority="0" w:semiHidden="0" w:name="heading 3" w:locked="1"/>
-    <w:lsdException w:unhideWhenUsed="0" w:uiPriority="0" w:semiHidden="0" w:name="heading 4"/>
+    <w:lsdException w:qFormat="1" w:unhideWhenUsed="0" w:uiPriority="0" w:semiHidden="0" w:name="heading 4"/>
     <w:lsdException w:qFormat="1" w:unhideWhenUsed="0" w:uiPriority="0" w:semiHidden="0" w:name="heading 5"/>
     <w:lsdException w:qFormat="1" w:unhideWhenUsed="0" w:uiPriority="0" w:semiHidden="0" w:name="heading 6"/>
     <w:lsdException w:qFormat="1" w:uiPriority="0" w:name="heading 7"/>
@@ -12837,7 +12869,7 @@
     <w:lsdException w:unhideWhenUsed="0" w:uiPriority="0" w:semiHidden="0" w:name="toc 8"/>
     <w:lsdException w:unhideWhenUsed="0" w:uiPriority="0" w:semiHidden="0" w:name="toc 9"/>
     <w:lsdException w:unhideWhenUsed="0" w:uiPriority="0" w:semiHidden="0" w:name="Normal Indent"/>
-    <w:lsdException w:unhideWhenUsed="0" w:uiPriority="99" w:name="footnote text"/>
+    <w:lsdException w:qFormat="1" w:unhideWhenUsed="0" w:uiPriority="99" w:name="footnote text"/>
     <w:lsdException w:unhideWhenUsed="0" w:uiPriority="0" w:semiHidden="0" w:name="annotation text"/>
     <w:lsdException w:unhideWhenUsed="0" w:uiPriority="99" w:semiHidden="0" w:name="header"/>
     <w:lsdException w:qFormat="1" w:unhideWhenUsed="0" w:uiPriority="99" w:semiHidden="0" w:name="footer"/>
@@ -12846,7 +12878,7 @@
     <w:lsdException w:unhideWhenUsed="0" w:uiPriority="0" w:semiHidden="0" w:name="table of figures"/>
     <w:lsdException w:unhideWhenUsed="0" w:uiPriority="0" w:semiHidden="0" w:name="envelope address"/>
     <w:lsdException w:unhideWhenUsed="0" w:uiPriority="0" w:semiHidden="0" w:name="envelope return"/>
-    <w:lsdException w:unhideWhenUsed="0" w:uiPriority="99" w:name="footnote reference"/>
+    <w:lsdException w:qFormat="1" w:unhideWhenUsed="0" w:uiPriority="99" w:name="footnote reference"/>
     <w:lsdException w:unhideWhenUsed="0" w:uiPriority="0" w:semiHidden="0" w:name="annotation reference"/>
     <w:lsdException w:unhideWhenUsed="0" w:uiPriority="0" w:semiHidden="0" w:name="line number"/>
     <w:lsdException w:unhideWhenUsed="0" w:uiPriority="0" w:semiHidden="0" w:name="page number"/>
@@ -12875,14 +12907,14 @@
     <w:lsdException w:unhideWhenUsed="0" w:uiPriority="0" w:semiHidden="0" w:name="Signature"/>
     <w:lsdException w:qFormat="1" w:uiPriority="1" w:name="Default Paragraph Font"/>
     <w:lsdException w:qFormat="1" w:uiPriority="99" w:name="Body Text"/>
-    <w:lsdException w:unhideWhenUsed="0" w:uiPriority="99" w:name="Body Text Indent"/>
+    <w:lsdException w:qFormat="1" w:unhideWhenUsed="0" w:uiPriority="99" w:name="Body Text Indent"/>
     <w:lsdException w:unhideWhenUsed="0" w:uiPriority="0" w:semiHidden="0" w:name="List Continue"/>
     <w:lsdException w:unhideWhenUsed="0" w:uiPriority="0" w:semiHidden="0" w:name="List Continue 2"/>
     <w:lsdException w:unhideWhenUsed="0" w:uiPriority="0" w:semiHidden="0" w:name="List Continue 3"/>
     <w:lsdException w:unhideWhenUsed="0" w:uiPriority="0" w:semiHidden="0" w:name="List Continue 4"/>
     <w:lsdException w:unhideWhenUsed="0" w:uiPriority="0" w:semiHidden="0" w:name="List Continue 5"/>
     <w:lsdException w:unhideWhenUsed="0" w:uiPriority="0" w:semiHidden="0" w:name="Message Header"/>
-    <w:lsdException w:unhideWhenUsed="0" w:uiPriority="0" w:semiHidden="0" w:name="Subtitle"/>
+    <w:lsdException w:qFormat="1" w:unhideWhenUsed="0" w:uiPriority="0" w:semiHidden="0" w:name="Subtitle"/>
     <w:lsdException w:unhideWhenUsed="0" w:uiPriority="0" w:semiHidden="0" w:name="Salutation"/>
     <w:lsdException w:unhideWhenUsed="0" w:uiPriority="0" w:semiHidden="0" w:name="Date"/>
     <w:lsdException w:unhideWhenUsed="0" w:uiPriority="0" w:semiHidden="0" w:name="Body Text First Indent"/>
@@ -12893,7 +12925,7 @@
     <w:lsdException w:unhideWhenUsed="0" w:uiPriority="0" w:semiHidden="0" w:name="Body Text Indent 2"/>
     <w:lsdException w:unhideWhenUsed="0" w:uiPriority="0" w:semiHidden="0" w:name="Body Text Indent 3"/>
     <w:lsdException w:unhideWhenUsed="0" w:uiPriority="0" w:semiHidden="0" w:name="Block Text"/>
-    <w:lsdException w:uiPriority="99" w:semiHidden="0" w:name="Hyperlink"/>
+    <w:lsdException w:qFormat="1" w:uiPriority="99" w:semiHidden="0" w:name="Hyperlink"/>
     <w:lsdException w:unhideWhenUsed="0" w:uiPriority="0" w:semiHidden="0" w:name="FollowedHyperlink"/>
     <w:lsdException w:qFormat="1" w:unhideWhenUsed="0" w:uiPriority="0" w:semiHidden="0" w:name="Strong"/>
     <w:lsdException w:qFormat="1" w:unhideWhenUsed="0" w:uiPriority="0" w:semiHidden="0" w:name="Emphasis"/>
@@ -13028,6 +13060,7 @@
     <w:name w:val="heading 4"/>
     <w:basedOn w:val="1"/>
     <w:next w:val="1"/>
+    <w:qFormat/>
     <w:uiPriority w:val="0"/>
     <w:pPr>
       <w:keepNext/>
@@ -13181,6 +13214,7 @@
     <w:name w:val="Subtitle"/>
     <w:basedOn w:val="1"/>
     <w:next w:val="1"/>
+    <w:qFormat/>
     <w:uiPriority w:val="0"/>
     <w:pPr>
       <w:keepNext/>
@@ -13214,6 +13248,7 @@
     <w:basedOn w:val="1"/>
     <w:link w:val="28"/>
     <w:semiHidden/>
+    <w:qFormat/>
     <w:uiPriority w:val="99"/>
     <w:rPr>
       <w:sz w:val="20"/>
@@ -13225,6 +13260,7 @@
     <w:basedOn w:val="1"/>
     <w:link w:val="22"/>
     <w:semiHidden/>
+    <w:qFormat/>
     <w:uiPriority w:val="99"/>
     <w:pPr>
       <w:ind w:firstLine="284"/>
@@ -13240,6 +13276,7 @@
     <w:name w:val="footnote reference"/>
     <w:basedOn w:val="17"/>
     <w:semiHidden/>
+    <w:qFormat/>
     <w:uiPriority w:val="99"/>
     <w:rPr>
       <w:rFonts w:cs="Times New Roman"/>
@@ -13250,6 +13287,7 @@
     <w:name w:val="Hyperlink"/>
     <w:basedOn w:val="17"/>
     <w:unhideWhenUsed/>
+    <w:qFormat/>
     <w:uiPriority w:val="99"/>
     <w:rPr>
       <w:color w:val="0000FF"/>
@@ -13265,6 +13303,7 @@
     <w:basedOn w:val="17"/>
     <w:link w:val="16"/>
     <w:semiHidden/>
+    <w:qFormat/>
     <w:locked/>
     <w:uiPriority w:val="99"/>
     <w:rPr>
@@ -13291,6 +13330,7 @@
     <w:basedOn w:val="17"/>
     <w:link w:val="12"/>
     <w:semiHidden/>
+    <w:qFormat/>
     <w:locked/>
     <w:uiPriority w:val="99"/>
     <w:rPr>
@@ -13313,6 +13353,7 @@
     <w:name w:val="Rodapé Char"/>
     <w:basedOn w:val="17"/>
     <w:link w:val="11"/>
+    <w:qFormat/>
     <w:uiPriority w:val="99"/>
     <w:rPr>
       <w:sz w:val="24"/>
@@ -13322,6 +13363,7 @@
   <w:style w:type="character" w:customStyle="1" w:styleId="27">
     <w:name w:val="hps"/>
     <w:basedOn w:val="17"/>
+    <w:qFormat/>
     <w:uiPriority w:val="0"/>
     <w:rPr>
       <w:rFonts w:cs="Times New Roman"/>
@@ -13332,6 +13374,7 @@
     <w:basedOn w:val="17"/>
     <w:link w:val="15"/>
     <w:semiHidden/>
+    <w:qFormat/>
     <w:uiPriority w:val="99"/>
     <w:rPr>
       <w:sz w:val="20"/>
@@ -13342,6 +13385,7 @@
     <w:name w:val="Referências"/>
     <w:basedOn w:val="1"/>
     <w:link w:val="30"/>
+    <w:qFormat/>
     <w:uiPriority w:val="99"/>
     <w:pPr>
       <w:spacing w:after="240"/>
@@ -13354,6 +13398,7 @@
     <w:name w:val="Referências Char"/>
     <w:basedOn w:val="17"/>
     <w:link w:val="29"/>
+    <w:qFormat/>
     <w:locked/>
     <w:uiPriority w:val="99"/>
     <w:rPr>
@@ -13384,6 +13429,7 @@
     <w:basedOn w:val="17"/>
     <w:link w:val="8"/>
     <w:semiHidden/>
+    <w:qFormat/>
     <w:uiPriority w:val="99"/>
     <w:rPr>
       <w:sz w:val="24"/>
@@ -13394,6 +13440,7 @@
     <w:name w:val="Título 2 Char"/>
     <w:basedOn w:val="17"/>
     <w:link w:val="3"/>
+    <w:qFormat/>
     <w:uiPriority w:val="0"/>
     <w:rPr>
       <w:b/>
@@ -13426,6 +13473,7 @@
   <w:style w:type="table" w:customStyle="1" w:styleId="36">
     <w:name w:val="_Style 38"/>
     <w:basedOn w:val="21"/>
+    <w:qFormat/>
     <w:uiPriority w:val="0"/>
     <w:tblPr>
       <w:tblCellMar>
@@ -13439,6 +13487,7 @@
   <w:style w:type="table" w:customStyle="1" w:styleId="37">
     <w:name w:val="_Style 39"/>
     <w:basedOn w:val="21"/>
+    <w:qFormat/>
     <w:uiPriority w:val="0"/>
     <w:tblPr>
       <w:tblCellMar>
@@ -13466,6 +13515,7 @@
   <w:style w:type="table" w:customStyle="1" w:styleId="39">
     <w:name w:val="_Style 41"/>
     <w:basedOn w:val="21"/>
+    <w:qFormat/>
     <w:uiPriority w:val="0"/>
     <w:rPr>
       <w:rFonts w:ascii="Calibri" w:hAnsi="Calibri" w:eastAsia="Calibri" w:cs="Calibri"/>
@@ -13484,6 +13534,7 @@
   <w:style w:type="table" w:customStyle="1" w:styleId="40">
     <w:name w:val="_Style 42"/>
     <w:basedOn w:val="21"/>
+    <w:qFormat/>
     <w:uiPriority w:val="0"/>
     <w:rPr>
       <w:rFonts w:ascii="Calibri" w:hAnsi="Calibri" w:eastAsia="Calibri" w:cs="Calibri"/>
@@ -13502,6 +13553,7 @@
   <w:style w:type="table" w:customStyle="1" w:styleId="41">
     <w:name w:val="_Style 50"/>
     <w:basedOn w:val="21"/>
+    <w:qFormat/>
     <w:uiPriority w:val="0"/>
     <w:rPr>
       <w:rFonts w:ascii="Calibri" w:hAnsi="Calibri" w:eastAsia="Calibri" w:cs="Calibri"/>
@@ -13520,6 +13572,7 @@
   <w:style w:type="table" w:customStyle="1" w:styleId="42">
     <w:name w:val="_Style 51"/>
     <w:basedOn w:val="21"/>
+    <w:qFormat/>
     <w:uiPriority w:val="0"/>
     <w:rPr>
       <w:rFonts w:ascii="Calibri" w:hAnsi="Calibri" w:eastAsia="Calibri" w:cs="Calibri"/>
@@ -13538,6 +13591,7 @@
   <w:style w:type="table" w:customStyle="1" w:styleId="43">
     <w:name w:val="_Style 52"/>
     <w:basedOn w:val="21"/>
+    <w:qFormat/>
     <w:uiPriority w:val="0"/>
     <w:rPr>
       <w:rFonts w:ascii="Calibri" w:hAnsi="Calibri" w:eastAsia="Calibri" w:cs="Calibri"/>
@@ -13556,6 +13610,7 @@
   <w:style w:type="table" w:customStyle="1" w:styleId="44">
     <w:name w:val="_Style 53"/>
     <w:basedOn w:val="21"/>
+    <w:qFormat/>
     <w:uiPriority w:val="0"/>
     <w:tblPr>
       <w:tblCellMar>
@@ -13569,6 +13624,7 @@
   <w:style w:type="table" w:customStyle="1" w:styleId="45">
     <w:name w:val="_Style 63"/>
     <w:basedOn w:val="21"/>
+    <w:qFormat/>
     <w:uiPriority w:val="0"/>
     <w:rPr>
       <w:rFonts w:ascii="Calibri" w:hAnsi="Calibri" w:eastAsia="Calibri" w:cs="Calibri"/>
@@ -13587,6 +13643,7 @@
   <w:style w:type="table" w:customStyle="1" w:styleId="46">
     <w:name w:val="_Style 64"/>
     <w:basedOn w:val="21"/>
+    <w:qFormat/>
     <w:uiPriority w:val="0"/>
     <w:rPr>
       <w:rFonts w:ascii="Calibri" w:hAnsi="Calibri" w:eastAsia="Calibri" w:cs="Calibri"/>
@@ -13605,6 +13662,7 @@
   <w:style w:type="table" w:customStyle="1" w:styleId="47">
     <w:name w:val="_Style 65"/>
     <w:basedOn w:val="21"/>
+    <w:qFormat/>
     <w:uiPriority w:val="0"/>
     <w:rPr>
       <w:rFonts w:ascii="Calibri" w:hAnsi="Calibri" w:eastAsia="Calibri" w:cs="Calibri"/>
@@ -13623,6 +13681,7 @@
   <w:style w:type="table" w:customStyle="1" w:styleId="48">
     <w:name w:val="_Style 66"/>
     <w:basedOn w:val="21"/>
+    <w:qFormat/>
     <w:uiPriority w:val="0"/>
     <w:rPr>
       <w:rFonts w:ascii="Calibri" w:hAnsi="Calibri" w:eastAsia="Calibri" w:cs="Calibri"/>
@@ -13640,6 +13699,7 @@
   </w:style>
   <w:style w:type="table" w:customStyle="1" w:styleId="49">
     <w:name w:val="_Style 68"/>
+    <w:qFormat/>
     <w:uiPriority w:val="0"/>
     <w:rPr>
       <w:rFonts w:ascii="Calibri" w:hAnsi="Calibri" w:eastAsia="Calibri" w:cs="Calibri"/>
@@ -13657,6 +13717,7 @@
   </w:style>
   <w:style w:type="table" w:customStyle="1" w:styleId="50">
     <w:name w:val="_Style 69"/>
+    <w:qFormat/>
     <w:uiPriority w:val="0"/>
     <w:rPr>
       <w:rFonts w:ascii="Calibri" w:hAnsi="Calibri" w:eastAsia="Calibri" w:cs="Calibri"/>
@@ -13674,6 +13735,7 @@
   </w:style>
   <w:style w:type="table" w:customStyle="1" w:styleId="51">
     <w:name w:val="_Style 70"/>
+    <w:qFormat/>
     <w:uiPriority w:val="0"/>
     <w:rPr>
       <w:rFonts w:ascii="Calibri" w:hAnsi="Calibri" w:eastAsia="Calibri" w:cs="Calibri"/>

</xml_diff>